<commit_message>
CAMBIO ALCANCE Y DIAGRAMA DE BLOQUES
</commit_message>
<xml_diff>
--- a/Plan_de_Trabajo_nuevo.docx
+++ b/Plan_de_Trabajo_nuevo.docx
@@ -967,7 +967,7 @@
           <w:sz w:val="18"/>
           <w:szCs w:val="18"/>
         </w:rPr>
-        <w:t>20 de julio de 2017</w:t>
+        <w:t>25 de julio de 2017</w:t>
       </w:r>
       <w:r>
         <w:rPr>
@@ -3247,12 +3247,21 @@
         <w:p>
           <w:pPr>
             <w:pStyle w:val="TtuloTDC"/>
+            <w:tabs>
+              <w:tab w:val="left" w:pos="3030"/>
+            </w:tabs>
           </w:pPr>
           <w:r>
             <w:rPr>
               <w:lang w:val="es-ES"/>
             </w:rPr>
             <w:t>Contenido</w:t>
+          </w:r>
+          <w:r>
+            <w:rPr>
+              <w:lang w:val="es-ES"/>
+            </w:rPr>
+            <w:tab/>
           </w:r>
         </w:p>
         <w:p>
@@ -3278,7 +3287,7 @@
           <w:r>
             <w:fldChar w:fldCharType="separate"/>
           </w:r>
-          <w:hyperlink w:anchor="_Toc488323262" w:history="1">
+          <w:hyperlink w:anchor="_Toc488763795" w:history="1">
             <w:r>
               <w:rPr>
                 <w:rStyle w:val="Hipervnculo"/>
@@ -3323,7 +3332,7 @@
                 <w:noProof/>
                 <w:webHidden/>
               </w:rPr>
-              <w:instrText xml:space="preserve"> PAGEREF _Toc488323262 \h </w:instrText>
+              <w:instrText xml:space="preserve"> PAGEREF _Toc488763795 \h </w:instrText>
             </w:r>
             <w:r>
               <w:rPr>
@@ -3368,7 +3377,7 @@
               <w:lang w:val="es-419" w:eastAsia="es-419"/>
             </w:rPr>
           </w:pPr>
-          <w:hyperlink w:anchor="_Toc488323263" w:history="1">
+          <w:hyperlink w:anchor="_Toc488763796" w:history="1">
             <w:r>
               <w:rPr>
                 <w:rStyle w:val="Hipervnculo"/>
@@ -3411,7 +3420,7 @@
                 <w:noProof/>
                 <w:webHidden/>
               </w:rPr>
-              <w:instrText xml:space="preserve"> PAGEREF _Toc488323263 \h </w:instrText>
+              <w:instrText xml:space="preserve"> PAGEREF _Toc488763796 \h </w:instrText>
             </w:r>
             <w:r>
               <w:rPr>
@@ -3456,7 +3465,7 @@
               <w:lang w:val="es-419" w:eastAsia="es-419"/>
             </w:rPr>
           </w:pPr>
-          <w:hyperlink w:anchor="_Toc488323264" w:history="1">
+          <w:hyperlink w:anchor="_Toc488763797" w:history="1">
             <w:r>
               <w:rPr>
                 <w:rStyle w:val="Hipervnculo"/>
@@ -3499,7 +3508,7 @@
                 <w:noProof/>
                 <w:webHidden/>
               </w:rPr>
-              <w:instrText xml:space="preserve"> PAGEREF _Toc488323264 \h </w:instrText>
+              <w:instrText xml:space="preserve"> PAGEREF _Toc488763797 \h </w:instrText>
             </w:r>
             <w:r>
               <w:rPr>
@@ -3544,7 +3553,7 @@
               <w:lang w:val="es-419" w:eastAsia="es-419"/>
             </w:rPr>
           </w:pPr>
-          <w:hyperlink w:anchor="_Toc488323265" w:history="1">
+          <w:hyperlink w:anchor="_Toc488763798" w:history="1">
             <w:r>
               <w:rPr>
                 <w:rStyle w:val="Hipervnculo"/>
@@ -3587,7 +3596,7 @@
                 <w:noProof/>
                 <w:webHidden/>
               </w:rPr>
-              <w:instrText xml:space="preserve"> PAGEREF _Toc488323265 \h </w:instrText>
+              <w:instrText xml:space="preserve"> PAGEREF _Toc488763798 \h </w:instrText>
             </w:r>
             <w:r>
               <w:rPr>
@@ -3632,7 +3641,7 @@
               <w:lang w:val="es-419" w:eastAsia="es-419"/>
             </w:rPr>
           </w:pPr>
-          <w:hyperlink w:anchor="_Toc488323266" w:history="1">
+          <w:hyperlink w:anchor="_Toc488763799" w:history="1">
             <w:r>
               <w:rPr>
                 <w:rStyle w:val="Hipervnculo"/>
@@ -3675,7 +3684,7 @@
                 <w:noProof/>
                 <w:webHidden/>
               </w:rPr>
-              <w:instrText xml:space="preserve"> PAGEREF _Toc488323266 \h </w:instrText>
+              <w:instrText xml:space="preserve"> PAGEREF _Toc488763799 \h </w:instrText>
             </w:r>
             <w:r>
               <w:rPr>
@@ -3720,7 +3729,7 @@
               <w:lang w:val="es-419" w:eastAsia="es-419"/>
             </w:rPr>
           </w:pPr>
-          <w:hyperlink w:anchor="_Toc488323267" w:history="1">
+          <w:hyperlink w:anchor="_Toc488763800" w:history="1">
             <w:r>
               <w:rPr>
                 <w:rStyle w:val="Hipervnculo"/>
@@ -3763,7 +3772,7 @@
                 <w:noProof/>
                 <w:webHidden/>
               </w:rPr>
-              <w:instrText xml:space="preserve"> PAGEREF _Toc488323267 \h </w:instrText>
+              <w:instrText xml:space="preserve"> PAGEREF _Toc488763800 \h </w:instrText>
             </w:r>
             <w:r>
               <w:rPr>
@@ -3808,7 +3817,7 @@
               <w:lang w:val="es-419" w:eastAsia="es-419"/>
             </w:rPr>
           </w:pPr>
-          <w:hyperlink w:anchor="_Toc488323268" w:history="1">
+          <w:hyperlink w:anchor="_Toc488763801" w:history="1">
             <w:r>
               <w:rPr>
                 <w:rStyle w:val="Hipervnculo"/>
@@ -3851,7 +3860,7 @@
                 <w:noProof/>
                 <w:webHidden/>
               </w:rPr>
-              <w:instrText xml:space="preserve"> PAGEREF _Toc488323268 \h </w:instrText>
+              <w:instrText xml:space="preserve"> PAGEREF _Toc488763801 \h </w:instrText>
             </w:r>
             <w:r>
               <w:rPr>
@@ -3896,7 +3905,7 @@
               <w:lang w:val="es-419" w:eastAsia="es-419"/>
             </w:rPr>
           </w:pPr>
-          <w:hyperlink w:anchor="_Toc488323269" w:history="1">
+          <w:hyperlink w:anchor="_Toc488763802" w:history="1">
             <w:r>
               <w:rPr>
                 <w:rStyle w:val="Hipervnculo"/>
@@ -3941,7 +3950,7 @@
                 <w:noProof/>
                 <w:webHidden/>
               </w:rPr>
-              <w:instrText xml:space="preserve"> PAGEREF _Toc488323269 \h </w:instrText>
+              <w:instrText xml:space="preserve"> PAGEREF _Toc488763802 \h </w:instrText>
             </w:r>
             <w:r>
               <w:rPr>
@@ -3986,7 +3995,7 @@
               <w:lang w:val="es-419" w:eastAsia="es-419"/>
             </w:rPr>
           </w:pPr>
-          <w:hyperlink w:anchor="_Toc488323270" w:history="1">
+          <w:hyperlink w:anchor="_Toc488763803" w:history="1">
             <w:r>
               <w:rPr>
                 <w:rStyle w:val="Hipervnculo"/>
@@ -4029,7 +4038,7 @@
                 <w:noProof/>
                 <w:webHidden/>
               </w:rPr>
-              <w:instrText xml:space="preserve"> PAGEREF _Toc488323270 \h </w:instrText>
+              <w:instrText xml:space="preserve"> PAGEREF _Toc488763803 \h </w:instrText>
             </w:r>
             <w:r>
               <w:rPr>
@@ -4074,7 +4083,7 @@
               <w:lang w:val="es-419" w:eastAsia="es-419"/>
             </w:rPr>
           </w:pPr>
-          <w:hyperlink w:anchor="_Toc488323271" w:history="1">
+          <w:hyperlink w:anchor="_Toc488763804" w:history="1">
             <w:r>
               <w:rPr>
                 <w:rStyle w:val="Hipervnculo"/>
@@ -4117,7 +4126,7 @@
                 <w:noProof/>
                 <w:webHidden/>
               </w:rPr>
-              <w:instrText xml:space="preserve"> PAGEREF _Toc488323271 \h </w:instrText>
+              <w:instrText xml:space="preserve"> PAGEREF _Toc488763804 \h </w:instrText>
             </w:r>
             <w:r>
               <w:rPr>
@@ -4162,7 +4171,7 @@
               <w:lang w:val="es-419" w:eastAsia="es-419"/>
             </w:rPr>
           </w:pPr>
-          <w:hyperlink w:anchor="_Toc488323272" w:history="1">
+          <w:hyperlink w:anchor="_Toc488763805" w:history="1">
             <w:r>
               <w:rPr>
                 <w:rStyle w:val="Hipervnculo"/>
@@ -4207,7 +4216,7 @@
                 <w:noProof/>
                 <w:webHidden/>
               </w:rPr>
-              <w:instrText xml:space="preserve"> PAGEREF _Toc488323272 \h </w:instrText>
+              <w:instrText xml:space="preserve"> PAGEREF _Toc488763805 \h </w:instrText>
             </w:r>
             <w:r>
               <w:rPr>
@@ -4252,7 +4261,7 @@
               <w:lang w:val="es-419" w:eastAsia="es-419"/>
             </w:rPr>
           </w:pPr>
-          <w:hyperlink w:anchor="_Toc488323273" w:history="1">
+          <w:hyperlink w:anchor="_Toc488763806" w:history="1">
             <w:r>
               <w:rPr>
                 <w:rStyle w:val="Hipervnculo"/>
@@ -4297,7 +4306,7 @@
                 <w:noProof/>
                 <w:webHidden/>
               </w:rPr>
-              <w:instrText xml:space="preserve"> PAGEREF _Toc488323273 \h </w:instrText>
+              <w:instrText xml:space="preserve"> PAGEREF _Toc488763806 \h </w:instrText>
             </w:r>
             <w:r>
               <w:rPr>
@@ -4342,7 +4351,7 @@
               <w:lang w:val="es-419" w:eastAsia="es-419"/>
             </w:rPr>
           </w:pPr>
-          <w:hyperlink w:anchor="_Toc488323274" w:history="1">
+          <w:hyperlink w:anchor="_Toc488763807" w:history="1">
             <w:r>
               <w:rPr>
                 <w:rStyle w:val="Hipervnculo"/>
@@ -4387,7 +4396,7 @@
                 <w:noProof/>
                 <w:webHidden/>
               </w:rPr>
-              <w:instrText xml:space="preserve"> PAGEREF _Toc488323274 \h </w:instrText>
+              <w:instrText xml:space="preserve"> PAGEREF _Toc488763807 \h </w:instrText>
             </w:r>
             <w:r>
               <w:rPr>
@@ -4432,7 +4441,7 @@
               <w:lang w:val="es-419" w:eastAsia="es-419"/>
             </w:rPr>
           </w:pPr>
-          <w:hyperlink w:anchor="_Toc488323275" w:history="1">
+          <w:hyperlink w:anchor="_Toc488763808" w:history="1">
             <w:r>
               <w:rPr>
                 <w:rStyle w:val="Hipervnculo"/>
@@ -4477,7 +4486,7 @@
                 <w:noProof/>
                 <w:webHidden/>
               </w:rPr>
-              <w:instrText xml:space="preserve"> PAGEREF _Toc488323275 \h </w:instrText>
+              <w:instrText xml:space="preserve"> PAGEREF _Toc488763808 \h </w:instrText>
             </w:r>
             <w:r>
               <w:rPr>
@@ -4522,7 +4531,7 @@
               <w:lang w:val="es-419" w:eastAsia="es-419"/>
             </w:rPr>
           </w:pPr>
-          <w:hyperlink w:anchor="_Toc488323276" w:history="1">
+          <w:hyperlink w:anchor="_Toc488763809" w:history="1">
             <w:r>
               <w:rPr>
                 <w:rStyle w:val="Hipervnculo"/>
@@ -4565,7 +4574,7 @@
                 <w:noProof/>
                 <w:webHidden/>
               </w:rPr>
-              <w:instrText xml:space="preserve"> PAGEREF _Toc488323276 \h </w:instrText>
+              <w:instrText xml:space="preserve"> PAGEREF _Toc488763809 \h </w:instrText>
             </w:r>
             <w:r>
               <w:rPr>
@@ -4610,7 +4619,7 @@
               <w:lang w:val="es-419" w:eastAsia="es-419"/>
             </w:rPr>
           </w:pPr>
-          <w:hyperlink w:anchor="_Toc488323277" w:history="1">
+          <w:hyperlink w:anchor="_Toc488763810" w:history="1">
             <w:r>
               <w:rPr>
                 <w:rStyle w:val="Hipervnculo"/>
@@ -4655,7 +4664,7 @@
                 <w:noProof/>
                 <w:webHidden/>
               </w:rPr>
-              <w:instrText xml:space="preserve"> PAGEREF _Toc488323277 \h </w:instrText>
+              <w:instrText xml:space="preserve"> PAGEREF _Toc488763810 \h </w:instrText>
             </w:r>
             <w:r>
               <w:rPr>
@@ -4700,7 +4709,7 @@
               <w:lang w:val="es-419" w:eastAsia="es-419"/>
             </w:rPr>
           </w:pPr>
-          <w:hyperlink w:anchor="_Toc488323278" w:history="1">
+          <w:hyperlink w:anchor="_Toc488763811" w:history="1">
             <w:r>
               <w:rPr>
                 <w:rStyle w:val="Hipervnculo"/>
@@ -4743,7 +4752,7 @@
                 <w:noProof/>
                 <w:webHidden/>
               </w:rPr>
-              <w:instrText xml:space="preserve"> PAGEREF _Toc488323278 \h </w:instrText>
+              <w:instrText xml:space="preserve"> PAGEREF _Toc488763811 \h </w:instrText>
             </w:r>
             <w:r>
               <w:rPr>
@@ -4788,7 +4797,7 @@
               <w:lang w:val="es-419" w:eastAsia="es-419"/>
             </w:rPr>
           </w:pPr>
-          <w:hyperlink w:anchor="_Toc488323279" w:history="1">
+          <w:hyperlink w:anchor="_Toc488763812" w:history="1">
             <w:r>
               <w:rPr>
                 <w:rStyle w:val="Hipervnculo"/>
@@ -4831,7 +4840,7 @@
                 <w:noProof/>
                 <w:webHidden/>
               </w:rPr>
-              <w:instrText xml:space="preserve"> PAGEREF _Toc488323279 \h </w:instrText>
+              <w:instrText xml:space="preserve"> PAGEREF _Toc488763812 \h </w:instrText>
             </w:r>
             <w:r>
               <w:rPr>
@@ -4876,7 +4885,7 @@
               <w:lang w:val="es-419" w:eastAsia="es-419"/>
             </w:rPr>
           </w:pPr>
-          <w:hyperlink w:anchor="_Toc488323280" w:history="1">
+          <w:hyperlink w:anchor="_Toc488763813" w:history="1">
             <w:r>
               <w:rPr>
                 <w:rStyle w:val="Hipervnculo"/>
@@ -4919,7 +4928,7 @@
                 <w:noProof/>
                 <w:webHidden/>
               </w:rPr>
-              <w:instrText xml:space="preserve"> PAGEREF _Toc488323280 \h </w:instrText>
+              <w:instrText xml:space="preserve"> PAGEREF _Toc488763813 \h </w:instrText>
             </w:r>
             <w:r>
               <w:rPr>
@@ -4964,7 +4973,7 @@
               <w:lang w:val="es-419" w:eastAsia="es-419"/>
             </w:rPr>
           </w:pPr>
-          <w:hyperlink w:anchor="_Toc488323281" w:history="1">
+          <w:hyperlink w:anchor="_Toc488763814" w:history="1">
             <w:r>
               <w:rPr>
                 <w:rStyle w:val="Hipervnculo"/>
@@ -5007,7 +5016,7 @@
                 <w:noProof/>
                 <w:webHidden/>
               </w:rPr>
-              <w:instrText xml:space="preserve"> PAGEREF _Toc488323281 \h </w:instrText>
+              <w:instrText xml:space="preserve"> PAGEREF _Toc488763814 \h </w:instrText>
             </w:r>
             <w:r>
               <w:rPr>
@@ -5052,7 +5061,7 @@
               <w:lang w:val="es-419" w:eastAsia="es-419"/>
             </w:rPr>
           </w:pPr>
-          <w:hyperlink w:anchor="_Toc488323282" w:history="1">
+          <w:hyperlink w:anchor="_Toc488763815" w:history="1">
             <w:r>
               <w:rPr>
                 <w:rStyle w:val="Hipervnculo"/>
@@ -5074,7 +5083,7 @@
                 <w:rStyle w:val="Hipervnculo"/>
                 <w:noProof/>
               </w:rPr>
-              <w:t>ALCANCE DEL PROYECTO</w:t>
+              <w:t>Alcance Del Proyecto</w:t>
             </w:r>
             <w:r>
               <w:rPr>
@@ -5095,7 +5104,7 @@
                 <w:noProof/>
                 <w:webHidden/>
               </w:rPr>
-              <w:instrText xml:space="preserve"> PAGEREF _Toc488323282 \h </w:instrText>
+              <w:instrText xml:space="preserve"> PAGEREF _Toc488763815 \h </w:instrText>
             </w:r>
             <w:r>
               <w:rPr>
@@ -5140,7 +5149,7 @@
               <w:lang w:val="es-419" w:eastAsia="es-419"/>
             </w:rPr>
           </w:pPr>
-          <w:hyperlink w:anchor="_Toc488323283" w:history="1">
+          <w:hyperlink w:anchor="_Toc488763816" w:history="1">
             <w:r>
               <w:rPr>
                 <w:rStyle w:val="Hipervnculo"/>
@@ -5162,7 +5171,7 @@
                 <w:rStyle w:val="Hipervnculo"/>
                 <w:noProof/>
               </w:rPr>
-              <w:t>VALIDACIÓN DEL PROYECTO</w:t>
+              <w:t>Validación Del Proyecto</w:t>
             </w:r>
             <w:r>
               <w:rPr>
@@ -5183,7 +5192,7 @@
                 <w:noProof/>
                 <w:webHidden/>
               </w:rPr>
-              <w:instrText xml:space="preserve"> PAGEREF _Toc488323283 \h </w:instrText>
+              <w:instrText xml:space="preserve"> PAGEREF _Toc488763816 \h </w:instrText>
             </w:r>
             <w:r>
               <w:rPr>
@@ -5203,7 +5212,7 @@
                 <w:noProof/>
                 <w:webHidden/>
               </w:rPr>
-              <w:t>11</w:t>
+              <w:t>12</w:t>
             </w:r>
             <w:r>
               <w:rPr>
@@ -5228,7 +5237,7 @@
               <w:lang w:val="es-419" w:eastAsia="es-419"/>
             </w:rPr>
           </w:pPr>
-          <w:hyperlink w:anchor="_Toc488323284" w:history="1">
+          <w:hyperlink w:anchor="_Toc488763817" w:history="1">
             <w:r>
               <w:rPr>
                 <w:rStyle w:val="Hipervnculo"/>
@@ -5271,7 +5280,7 @@
                 <w:noProof/>
                 <w:webHidden/>
               </w:rPr>
-              <w:instrText xml:space="preserve"> PAGEREF _Toc488323284 \h </w:instrText>
+              <w:instrText xml:space="preserve"> PAGEREF _Toc488763817 \h </w:instrText>
             </w:r>
             <w:r>
               <w:rPr>
@@ -5291,7 +5300,7 @@
                 <w:noProof/>
                 <w:webHidden/>
               </w:rPr>
-              <w:t>11</w:t>
+              <w:t>12</w:t>
             </w:r>
             <w:r>
               <w:rPr>
@@ -5316,7 +5325,7 @@
               <w:lang w:val="es-419" w:eastAsia="es-419"/>
             </w:rPr>
           </w:pPr>
-          <w:hyperlink w:anchor="_Toc488323285" w:history="1">
+          <w:hyperlink w:anchor="_Toc488763818" w:history="1">
             <w:r>
               <w:rPr>
                 <w:rStyle w:val="Hipervnculo"/>
@@ -5359,7 +5368,7 @@
                 <w:noProof/>
                 <w:webHidden/>
               </w:rPr>
-              <w:instrText xml:space="preserve"> PAGEREF _Toc488323285 \h </w:instrText>
+              <w:instrText xml:space="preserve"> PAGEREF _Toc488763818 \h </w:instrText>
             </w:r>
             <w:r>
               <w:rPr>
@@ -5379,7 +5388,7 @@
                 <w:noProof/>
                 <w:webHidden/>
               </w:rPr>
-              <w:t>12</w:t>
+              <w:t>13</w:t>
             </w:r>
             <w:r>
               <w:rPr>
@@ -5404,7 +5413,7 @@
               <w:lang w:val="es-419" w:eastAsia="es-419"/>
             </w:rPr>
           </w:pPr>
-          <w:hyperlink w:anchor="_Toc488323286" w:history="1">
+          <w:hyperlink w:anchor="_Toc488763819" w:history="1">
             <w:r>
               <w:rPr>
                 <w:rStyle w:val="Hipervnculo"/>
@@ -5447,7 +5456,7 @@
                 <w:noProof/>
                 <w:webHidden/>
               </w:rPr>
-              <w:instrText xml:space="preserve"> PAGEREF _Toc488323286 \h </w:instrText>
+              <w:instrText xml:space="preserve"> PAGEREF _Toc488763819 \h </w:instrText>
             </w:r>
             <w:r>
               <w:rPr>
@@ -5467,7 +5476,7 @@
                 <w:noProof/>
                 <w:webHidden/>
               </w:rPr>
-              <w:t>12</w:t>
+              <w:t>13</w:t>
             </w:r>
             <w:r>
               <w:rPr>
@@ -5492,7 +5501,7 @@
               <w:lang w:val="es-419" w:eastAsia="es-419"/>
             </w:rPr>
           </w:pPr>
-          <w:hyperlink w:anchor="_Toc488323287" w:history="1">
+          <w:hyperlink w:anchor="_Toc488763820" w:history="1">
             <w:r>
               <w:rPr>
                 <w:rStyle w:val="Hipervnculo"/>
@@ -5514,7 +5523,7 @@
                 <w:rStyle w:val="Hipervnculo"/>
                 <w:noProof/>
               </w:rPr>
-              <w:t>DIAGRAMA DE BLOQUES DE UNIDAD ELECTROQUIRURGICA</w:t>
+              <w:t>Diagrama De Bloques De Unidad Electroquirúrgica</w:t>
             </w:r>
             <w:r>
               <w:rPr>
@@ -5535,7 +5544,7 @@
                 <w:noProof/>
                 <w:webHidden/>
               </w:rPr>
-              <w:instrText xml:space="preserve"> PAGEREF _Toc488323287 \h </w:instrText>
+              <w:instrText xml:space="preserve"> PAGEREF _Toc488763820 \h </w:instrText>
             </w:r>
             <w:r>
               <w:rPr>
@@ -5580,7 +5589,7 @@
               <w:lang w:val="es-419" w:eastAsia="es-419"/>
             </w:rPr>
           </w:pPr>
-          <w:hyperlink w:anchor="_Toc488323288" w:history="1">
+          <w:hyperlink w:anchor="_Toc488763821" w:history="1">
             <w:r>
               <w:rPr>
                 <w:rStyle w:val="Hipervnculo"/>
@@ -5623,7 +5632,7 @@
                 <w:noProof/>
                 <w:webHidden/>
               </w:rPr>
-              <w:instrText xml:space="preserve"> PAGEREF _Toc488323288 \h </w:instrText>
+              <w:instrText xml:space="preserve"> PAGEREF _Toc488763821 \h </w:instrText>
             </w:r>
             <w:r>
               <w:rPr>
@@ -5668,7 +5677,7 @@
               <w:lang w:val="es-419" w:eastAsia="es-419"/>
             </w:rPr>
           </w:pPr>
-          <w:hyperlink w:anchor="_Toc488323289" w:history="1">
+          <w:hyperlink w:anchor="_Toc488763822" w:history="1">
             <w:r>
               <w:rPr>
                 <w:rStyle w:val="Hipervnculo"/>
@@ -5711,7 +5720,7 @@
                 <w:noProof/>
                 <w:webHidden/>
               </w:rPr>
-              <w:instrText xml:space="preserve"> PAGEREF _Toc488323289 \h </w:instrText>
+              <w:instrText xml:space="preserve"> PAGEREF _Toc488763822 \h </w:instrText>
             </w:r>
             <w:r>
               <w:rPr>
@@ -5731,7 +5740,7 @@
                 <w:noProof/>
                 <w:webHidden/>
               </w:rPr>
-              <w:t>19</w:t>
+              <w:t>15</w:t>
             </w:r>
             <w:r>
               <w:rPr>
@@ -5756,7 +5765,7 @@
               <w:lang w:val="es-419" w:eastAsia="es-419"/>
             </w:rPr>
           </w:pPr>
-          <w:hyperlink w:anchor="_Toc488323290" w:history="1">
+          <w:hyperlink w:anchor="_Toc488763823" w:history="1">
             <w:r>
               <w:rPr>
                 <w:rStyle w:val="Hipervnculo"/>
@@ -5799,7 +5808,7 @@
                 <w:noProof/>
                 <w:webHidden/>
               </w:rPr>
-              <w:instrText xml:space="preserve"> PAGEREF _Toc488323290 \h </w:instrText>
+              <w:instrText xml:space="preserve"> PAGEREF _Toc488763823 \h </w:instrText>
             </w:r>
             <w:r>
               <w:rPr>
@@ -5819,7 +5828,7 @@
                 <w:noProof/>
                 <w:webHidden/>
               </w:rPr>
-              <w:t>20</w:t>
+              <w:t>16</w:t>
             </w:r>
             <w:r>
               <w:rPr>
@@ -5844,7 +5853,7 @@
               <w:lang w:val="es-419" w:eastAsia="es-419"/>
             </w:rPr>
           </w:pPr>
-          <w:hyperlink w:anchor="_Toc488323291" w:history="1">
+          <w:hyperlink w:anchor="_Toc488763824" w:history="1">
             <w:r>
               <w:rPr>
                 <w:rStyle w:val="Hipervnculo"/>
@@ -5887,7 +5896,7 @@
                 <w:noProof/>
                 <w:webHidden/>
               </w:rPr>
-              <w:instrText xml:space="preserve"> PAGEREF _Toc488323291 \h </w:instrText>
+              <w:instrText xml:space="preserve"> PAGEREF _Toc488763824 \h </w:instrText>
             </w:r>
             <w:r>
               <w:rPr>
@@ -5907,7 +5916,7 @@
                 <w:noProof/>
                 <w:webHidden/>
               </w:rPr>
-              <w:t>21</w:t>
+              <w:t>17</w:t>
             </w:r>
             <w:r>
               <w:rPr>
@@ -5932,7 +5941,7 @@
               <w:lang w:val="es-419" w:eastAsia="es-419"/>
             </w:rPr>
           </w:pPr>
-          <w:hyperlink w:anchor="_Toc488323292" w:history="1">
+          <w:hyperlink w:anchor="_Toc488763825" w:history="1">
             <w:r>
               <w:rPr>
                 <w:rStyle w:val="Hipervnculo"/>
@@ -5954,7 +5963,7 @@
                 <w:rStyle w:val="Hipervnculo"/>
                 <w:noProof/>
               </w:rPr>
-              <w:t>Presupuesto de proyecto</w:t>
+              <w:t>Presupuesto De Proyecto</w:t>
             </w:r>
             <w:r>
               <w:rPr>
@@ -5975,7 +5984,7 @@
                 <w:noProof/>
                 <w:webHidden/>
               </w:rPr>
-              <w:instrText xml:space="preserve"> PAGEREF _Toc488323292 \h </w:instrText>
+              <w:instrText xml:space="preserve"> PAGEREF _Toc488763825 \h </w:instrText>
             </w:r>
             <w:r>
               <w:rPr>
@@ -5995,7 +6004,7 @@
                 <w:noProof/>
                 <w:webHidden/>
               </w:rPr>
-              <w:t>23</w:t>
+              <w:t>19</w:t>
             </w:r>
             <w:r>
               <w:rPr>
@@ -6020,7 +6029,7 @@
               <w:lang w:val="es-419" w:eastAsia="es-419"/>
             </w:rPr>
           </w:pPr>
-          <w:hyperlink w:anchor="_Toc488323293" w:history="1">
+          <w:hyperlink w:anchor="_Toc488763826" w:history="1">
             <w:r>
               <w:rPr>
                 <w:rStyle w:val="Hipervnculo"/>
@@ -6064,7 +6073,7 @@
                 <w:noProof/>
                 <w:webHidden/>
               </w:rPr>
-              <w:instrText xml:space="preserve"> PAGEREF _Toc488323293 \h </w:instrText>
+              <w:instrText xml:space="preserve"> PAGEREF _Toc488763826 \h </w:instrText>
             </w:r>
             <w:r>
               <w:rPr>
@@ -6084,7 +6093,7 @@
                 <w:noProof/>
                 <w:webHidden/>
               </w:rPr>
-              <w:t>25</w:t>
+              <w:t>21</w:t>
             </w:r>
             <w:r>
               <w:rPr>
@@ -6659,7 +6668,28 @@
             <w:sz w:val="24"/>
             <w:szCs w:val="24"/>
           </w:rPr>
-          <w:t>Tabla 4. Costo de recurso humano.</w:t>
+          <w:t xml:space="preserve">Tabla 4. Costo de </w:t>
+        </w:r>
+        <w:r>
+          <w:rPr>
+            <w:rStyle w:val="Hipervnculo"/>
+            <w:rFonts w:ascii="Arial" w:hAnsi="Arial" w:cs="Arial"/>
+            <w:i w:val="0"/>
+            <w:noProof/>
+            <w:sz w:val="24"/>
+            <w:szCs w:val="24"/>
+          </w:rPr>
+          <w:t>recurso</w:t>
+        </w:r>
+        <w:r>
+          <w:rPr>
+            <w:rStyle w:val="Hipervnculo"/>
+            <w:rFonts w:ascii="Arial" w:hAnsi="Arial" w:cs="Arial"/>
+            <w:noProof/>
+            <w:sz w:val="24"/>
+            <w:szCs w:val="24"/>
+          </w:rPr>
+          <w:t xml:space="preserve"> humano.</w:t>
         </w:r>
         <w:r>
           <w:rPr>
@@ -7227,7 +7257,7 @@
       <w:bookmarkStart w:id="0" w:name="_Ref458095196"/>
       <w:bookmarkStart w:id="1" w:name="_Ref458095199"/>
       <w:bookmarkStart w:id="2" w:name="_Ref458095201"/>
-      <w:bookmarkStart w:id="3" w:name="_Toc488323262"/>
+      <w:bookmarkStart w:id="3" w:name="_Toc488763795"/>
       <w:r>
         <w:rPr>
           <w:rFonts w:eastAsia="Arial"/>
@@ -7244,7 +7274,7 @@
       <w:pPr>
         <w:pStyle w:val="Ttulo2"/>
       </w:pPr>
-      <w:bookmarkStart w:id="4" w:name="_Toc488323263"/>
+      <w:bookmarkStart w:id="4" w:name="_Toc488763796"/>
       <w:r>
         <w:t>Título de la Investigación</w:t>
       </w:r>
@@ -7351,7 +7381,7 @@
       <w:pPr>
         <w:pStyle w:val="Ttulo2"/>
       </w:pPr>
-      <w:bookmarkStart w:id="5" w:name="_Toc488323264"/>
+      <w:bookmarkStart w:id="5" w:name="_Toc488763797"/>
       <w:r>
         <w:t>Director de la Investigación</w:t>
       </w:r>
@@ -7371,7 +7401,7 @@
       <w:pPr>
         <w:pStyle w:val="Ttulo2"/>
       </w:pPr>
-      <w:bookmarkStart w:id="6" w:name="_Toc488323265"/>
+      <w:bookmarkStart w:id="6" w:name="_Toc488763798"/>
       <w:r>
         <w:t>Codirector de la Investigación</w:t>
       </w:r>
@@ -7391,7 +7421,7 @@
       <w:pPr>
         <w:pStyle w:val="Ttulo2"/>
       </w:pPr>
-      <w:bookmarkStart w:id="7" w:name="_Toc488323266"/>
+      <w:bookmarkStart w:id="7" w:name="_Toc488763799"/>
       <w:r>
         <w:t xml:space="preserve">Autores de la </w:t>
       </w:r>
@@ -7644,7 +7674,7 @@
       <w:pPr>
         <w:pStyle w:val="Ttulo2"/>
       </w:pPr>
-      <w:bookmarkStart w:id="8" w:name="_Toc488323267"/>
+      <w:bookmarkStart w:id="8" w:name="_Toc488763800"/>
       <w:r>
         <w:t>Entidades Interesadas en la Investigación</w:t>
       </w:r>
@@ -7696,7 +7726,7 @@
       <w:pPr>
         <w:pStyle w:val="Ttulo2"/>
       </w:pPr>
-      <w:bookmarkStart w:id="9" w:name="_Toc488323268"/>
+      <w:bookmarkStart w:id="9" w:name="_Toc488763801"/>
       <w:r>
         <w:t>Costo de la Investigación</w:t>
       </w:r>
@@ -7734,7 +7764,7 @@
           <w:rFonts w:eastAsia="Arial"/>
         </w:rPr>
       </w:pPr>
-      <w:bookmarkStart w:id="10" w:name="_Toc488323269"/>
+      <w:bookmarkStart w:id="10" w:name="_Toc488763802"/>
       <w:r>
         <w:rPr>
           <w:rFonts w:eastAsia="Arial"/>
@@ -7748,7 +7778,7 @@
       <w:pPr>
         <w:pStyle w:val="Ttulo2"/>
       </w:pPr>
-      <w:bookmarkStart w:id="11" w:name="_Toc488323270"/>
+      <w:bookmarkStart w:id="11" w:name="_Toc488763803"/>
       <w:r>
         <w:t>Planteamiento del Problema</w:t>
       </w:r>
@@ -7814,7 +7844,7 @@
       <w:pPr>
         <w:pStyle w:val="Ttulo2"/>
       </w:pPr>
-      <w:bookmarkStart w:id="12" w:name="_Toc488323271"/>
+      <w:bookmarkStart w:id="12" w:name="_Toc488763804"/>
       <w:r>
         <w:t>Objetivos del Proyecto</w:t>
       </w:r>
@@ -7827,7 +7857,7 @@
           <w:rFonts w:eastAsia="Arial"/>
         </w:rPr>
       </w:pPr>
-      <w:bookmarkStart w:id="13" w:name="_Toc488323272"/>
+      <w:bookmarkStart w:id="13" w:name="_Toc488763805"/>
       <w:r>
         <w:rPr>
           <w:rFonts w:eastAsia="Arial"/>
@@ -7980,7 +8010,7 @@
           <w:rFonts w:eastAsia="Arial"/>
         </w:rPr>
       </w:pPr>
-      <w:bookmarkStart w:id="14" w:name="_Toc488323273"/>
+      <w:bookmarkStart w:id="14" w:name="_Toc488763806"/>
       <w:r>
         <w:rPr>
           <w:rFonts w:eastAsia="Arial"/>
@@ -8058,7 +8088,13 @@
         <w:spacing w:after="200" w:line="276" w:lineRule="auto"/>
       </w:pPr>
       <w:r>
-        <w:t>Asegurar que la unidad electroquirúrgica desarrollada cumpla con las normas de seguridad eléctrica IEC</w:t>
+        <w:t xml:space="preserve">Asegurar que la unidad electroquirúrgica desarrollada cumpla con las normas </w:t>
+      </w:r>
+      <w:r>
+        <w:t xml:space="preserve">básicas </w:t>
+      </w:r>
+      <w:r>
+        <w:t>de seguridad eléctrica IEC</w:t>
       </w:r>
       <w:r>
         <w:t xml:space="preserve">. </w:t>
@@ -8108,7 +8144,7 @@
         <w:lastRenderedPageBreak/>
         <w:t xml:space="preserve"> </w:t>
       </w:r>
-      <w:bookmarkStart w:id="15" w:name="_Toc488323274"/>
+      <w:bookmarkStart w:id="15" w:name="_Toc488763807"/>
       <w:r>
         <w:rPr>
           <w:rFonts w:eastAsia="Arial"/>
@@ -8279,9 +8315,9 @@
           <w:lang w:val="es-419" w:eastAsia="es-419"/>
         </w:rPr>
         <w:drawing>
-          <wp:inline distT="0" distB="0" distL="0" distR="0" wp14:anchorId="4D8CACD0" wp14:editId="4756109E">
-            <wp:extent cx="4079875" cy="2238375"/>
-            <wp:effectExtent l="0" t="0" r="0" b="9525"/>
+          <wp:inline distT="0" distB="0" distL="0" distR="0" wp14:anchorId="4D8CACD0" wp14:editId="46508003">
+            <wp:extent cx="4702628" cy="2580041"/>
+            <wp:effectExtent l="0" t="0" r="3175" b="0"/>
             <wp:docPr id="13" name="Imagen 13" descr="que productos exporta colombia"/>
             <wp:cNvGraphicFramePr>
               <a:graphicFrameLocks xmlns:a="http://schemas.openxmlformats.org/drawingml/2006/main" noChangeAspect="1"/>
@@ -8311,7 +8347,7 @@
                   <pic:spPr bwMode="auto">
                     <a:xfrm>
                       <a:off x="0" y="0"/>
-                      <a:ext cx="4243569" cy="2328184"/>
+                      <a:ext cx="4913432" cy="2695696"/>
                     </a:xfrm>
                     <a:prstGeom prst="rect">
                       <a:avLst/>
@@ -8474,7 +8510,11 @@
         <w:t xml:space="preserve"> o entidades</w:t>
       </w:r>
       <w:r>
-        <w:t xml:space="preserve"> que lo requieran</w:t>
+        <w:t xml:space="preserve"> que lo </w:t>
+      </w:r>
+      <w:r>
+        <w:lastRenderedPageBreak/>
+        <w:t>requieran</w:t>
       </w:r>
       <w:r>
         <w:t>.</w:t>
@@ -8495,7 +8535,6 @@
         <w:t xml:space="preserve">promueve el </w:t>
       </w:r>
       <w:r>
-        <w:lastRenderedPageBreak/>
         <w:t xml:space="preserve">desarrollo del país como posible fabricante y no </w:t>
       </w:r>
       <w:r>
@@ -8521,7 +8560,7 @@
         </w:rPr>
       </w:pPr>
       <w:bookmarkStart w:id="18" w:name="h.anpli4ujbbi4" w:colFirst="0" w:colLast="0"/>
-      <w:bookmarkStart w:id="19" w:name="_Toc488323275"/>
+      <w:bookmarkStart w:id="19" w:name="_Toc488763808"/>
       <w:bookmarkEnd w:id="18"/>
       <w:r>
         <w:rPr>
@@ -8535,7 +8574,7 @@
       <w:pPr>
         <w:pStyle w:val="Ttulo2"/>
       </w:pPr>
-      <w:bookmarkStart w:id="20" w:name="_Toc488323276"/>
+      <w:bookmarkStart w:id="20" w:name="_Toc488763809"/>
       <w:r>
         <w:t>Metodología de trabajo</w:t>
       </w:r>
@@ -8543,10 +8582,10 @@
     </w:p>
     <w:p>
       <w:r>
-        <w:t>Por tratarse de un proyecto donde hay tanto trabajo de por medio y posiblemente se tendrá que realizar trabajo interdisciplinario,</w:t>
-      </w:r>
-      <w:r>
-        <w:t xml:space="preserve"> se ha optado por imitar </w:t>
+        <w:t>S</w:t>
+      </w:r>
+      <w:r>
+        <w:t xml:space="preserve">e ha optado por imitar </w:t>
       </w:r>
       <w:r>
         <w:t>una práctica</w:t>
@@ -8615,7 +8654,10 @@
         <w:t>visualizar las ta</w:t>
       </w:r>
       <w:r>
-        <w:t>reas pendientes, en desarrollo,</w:t>
+        <w:t>reas pendientes</w:t>
+      </w:r>
+      <w:r>
+        <w:t xml:space="preserve"> en desarrollo,</w:t>
       </w:r>
       <w:r>
         <w:t xml:space="preserve"> los tiempos de trabajo,</w:t>
@@ -8624,7 +8666,10 @@
         <w:t xml:space="preserve"> gastos,</w:t>
       </w:r>
       <w:r>
-        <w:t xml:space="preserve"> etc. Se usará el software de gestión de proyecto</w:t>
+        <w:t xml:space="preserve"> etc., s</w:t>
+      </w:r>
+      <w:r>
+        <w:t>e usará el software de gestión de proyecto</w:t>
       </w:r>
       <w:r>
         <w:t>s llamado</w:t>
@@ -8673,7 +8718,7 @@
         </w:rPr>
       </w:pPr>
       <w:bookmarkStart w:id="21" w:name="_Toc423861473"/>
-      <w:bookmarkStart w:id="22" w:name="_Toc488323277"/>
+      <w:bookmarkStart w:id="22" w:name="_Toc488763810"/>
       <w:r>
         <w:rPr>
           <w:rFonts w:eastAsia="Arial"/>
@@ -8705,7 +8750,7 @@
       <w:pPr>
         <w:pStyle w:val="Ttulo3"/>
       </w:pPr>
-      <w:bookmarkStart w:id="23" w:name="_Toc488323278"/>
+      <w:bookmarkStart w:id="23" w:name="_Toc488763811"/>
       <w:r>
         <w:t>Etapa de f</w:t>
       </w:r>
@@ -8744,7 +8789,7 @@
       <w:pPr>
         <w:pStyle w:val="Ttulo3"/>
       </w:pPr>
-      <w:bookmarkStart w:id="24" w:name="_Toc488323279"/>
+      <w:bookmarkStart w:id="24" w:name="_Toc488763812"/>
       <w:r>
         <w:t>Etapa de s</w:t>
       </w:r>
@@ -8778,7 +8823,7 @@
       <w:pPr>
         <w:pStyle w:val="Ttulo3"/>
       </w:pPr>
-      <w:bookmarkStart w:id="25" w:name="_Toc488323280"/>
+      <w:bookmarkStart w:id="25" w:name="_Toc488763813"/>
       <w:r>
         <w:t>Etapa de c</w:t>
       </w:r>
@@ -8823,7 +8868,7 @@
       <w:pPr>
         <w:pStyle w:val="Ttulo3"/>
       </w:pPr>
-      <w:bookmarkStart w:id="26" w:name="_Toc488323281"/>
+      <w:bookmarkStart w:id="26" w:name="_Toc488763814"/>
       <w:r>
         <w:t>Etapa de p</w:t>
       </w:r>
@@ -8897,31 +8942,323 @@
     </w:p>
     <w:p>
       <w:pPr>
-        <w:jc w:val="left"/>
-      </w:pPr>
+        <w:pStyle w:val="Ttulo1"/>
+        <w:jc w:val="center"/>
+        <w:rPr>
+          <w:caps w:val="0"/>
+        </w:rPr>
+      </w:pPr>
+      <w:bookmarkStart w:id="27" w:name="_Toc488763815"/>
+      <w:r>
+        <w:rPr>
+          <w:caps w:val="0"/>
+        </w:rPr>
+        <w:lastRenderedPageBreak/>
+        <w:t>Alcance Del Proyecto</w:t>
+      </w:r>
+      <w:bookmarkEnd w:id="27"/>
     </w:p>
     <w:p>
+      <w:r>
+        <w:t xml:space="preserve">Podemos describir la planta o sistema circuital </w:t>
+      </w:r>
+      <w:r>
+        <w:t xml:space="preserve">del proyecto </w:t>
+      </w:r>
+      <w:r>
+        <w:t xml:space="preserve">como la cohesión entre el generador de ondas </w:t>
+      </w:r>
+      <w:r>
+        <w:t>electroquirúrgica</w:t>
+      </w:r>
+      <w:r>
+        <w:t>, la punta o electrodo activo, denominado electrobisturí, y el electrodo pasivo o de retorno, los cuales en conjunto conforman la unidad</w:t>
+      </w:r>
+      <w:r>
+        <w:t xml:space="preserve"> electroquirúrgica. </w:t>
+      </w:r>
+    </w:p>
+    <w:p>
+      <w:r>
+        <w:t xml:space="preserve">Para el proyecto se hará entrega funcional únicamente del generador de ondas </w:t>
+      </w:r>
+      <w:r>
+        <w:t>electroquirúrgica</w:t>
+      </w:r>
+      <w:r>
+        <w:t>, el cual descrito más a fondo contien</w:t>
+      </w:r>
+      <w:r>
+        <w:t>e los módulos de mínimo sangrado</w:t>
+      </w:r>
+      <w:r>
+        <w:t xml:space="preserve">, control automático de potencia y generación de señales, cumpliendo </w:t>
+      </w:r>
+      <w:r>
+        <w:t xml:space="preserve">con los parámetros </w:t>
+      </w:r>
+      <w:r>
+        <w:t>preestablecidos en los objetivos y confrontando los resultados de la manera en que se plantea en la sección de validación del proyecto.</w:t>
+      </w:r>
+    </w:p>
+    <w:p>
+      <w:r>
+        <w:t xml:space="preserve">Los electrodos (tanto el electrobisturí como el electrodo de retorno) no serán parte de los entregables del proyecto, esto debido a que la construcción de estos generaría </w:t>
+      </w:r>
+      <w:r>
+        <w:t>un costo en</w:t>
+      </w:r>
+      <w:r>
+        <w:t xml:space="preserve"> tiempo y dinero superior al que se obtiene al comprar dichos elementos ya hechos en el mercado actual</w:t>
+      </w:r>
+      <w:r>
+        <w:t xml:space="preserve">. </w:t>
+      </w:r>
+      <w:r>
+        <w:t>Además,</w:t>
+      </w:r>
+      <w:r>
+        <w:t xml:space="preserve"> la versatilidad y compatibilidad de dichos elementos con el dispositivo creado y los demás dispositivos de electrocirugía actuales, permite que posteriores investigaciones generen mejores resultados basados en una gama de pruebas más amplia y eficaz.</w:t>
+      </w:r>
+    </w:p>
+    <w:p>
+      <w:pPr>
+        <w:jc w:val="center"/>
+      </w:pPr>
+      <w:r>
+        <w:rPr>
+          <w:noProof/>
+          <w:lang w:val="es-419" w:eastAsia="es-419"/>
+        </w:rPr>
+        <w:drawing>
+          <wp:inline distT="0" distB="0" distL="0" distR="0" wp14:anchorId="173699FE" wp14:editId="724F87BC">
+            <wp:extent cx="3205672" cy="2280063"/>
+            <wp:effectExtent l="0" t="0" r="0" b="6350"/>
+            <wp:docPr id="14" name="Imagen 14"/>
+            <wp:cNvGraphicFramePr>
+              <a:graphicFrameLocks xmlns:a="http://schemas.openxmlformats.org/drawingml/2006/main" noChangeAspect="1"/>
+            </wp:cNvGraphicFramePr>
+            <a:graphic xmlns:a="http://schemas.openxmlformats.org/drawingml/2006/main">
+              <a:graphicData uri="http://schemas.openxmlformats.org/drawingml/2006/picture">
+                <pic:pic xmlns:pic="http://schemas.openxmlformats.org/drawingml/2006/picture">
+                  <pic:nvPicPr>
+                    <pic:cNvPr id="14" name="electrosurgery-13-728.jpg"/>
+                    <pic:cNvPicPr/>
+                  </pic:nvPicPr>
+                  <pic:blipFill rotWithShape="1">
+                    <a:blip r:embed="rId19">
+                      <a:extLst>
+                        <a:ext uri="{28A0092B-C50C-407E-A947-70E740481C1C}">
+                          <a14:useLocalDpi xmlns:a14="http://schemas.microsoft.com/office/drawing/2010/main" val="0"/>
+                        </a:ext>
+                      </a:extLst>
+                    </a:blip>
+                    <a:srcRect l="21165" t="30188" r="21671" b="15606"/>
+                    <a:stretch/>
+                  </pic:blipFill>
+                  <pic:spPr bwMode="auto">
+                    <a:xfrm>
+                      <a:off x="0" y="0"/>
+                      <a:ext cx="3208031" cy="2281741"/>
+                    </a:xfrm>
+                    <a:prstGeom prst="rect">
+                      <a:avLst/>
+                    </a:prstGeom>
+                    <a:ln>
+                      <a:noFill/>
+                    </a:ln>
+                    <a:extLst>
+                      <a:ext uri="{53640926-AAD7-44D8-BBD7-CCE9431645EC}">
+                        <a14:shadowObscured xmlns:a14="http://schemas.microsoft.com/office/drawing/2010/main"/>
+                      </a:ext>
+                    </a:extLst>
+                  </pic:spPr>
+                </pic:pic>
+              </a:graphicData>
+            </a:graphic>
+          </wp:inline>
+        </w:drawing>
+      </w:r>
+    </w:p>
+    <w:p>
+      <w:pPr>
+        <w:jc w:val="center"/>
+        <w:rPr>
+          <w:b/>
+          <w:sz w:val="18"/>
+          <w:szCs w:val="18"/>
+        </w:rPr>
+      </w:pPr>
+      <w:r>
+        <w:rPr>
+          <w:b/>
+          <w:sz w:val="18"/>
+          <w:szCs w:val="18"/>
+        </w:rPr>
+        <w:t>Figura 1. Electrocirugía Monopolar</w:t>
+      </w:r>
+    </w:p>
+    <w:p>
+      <w:pPr>
+        <w:autoSpaceDE w:val="0"/>
+        <w:autoSpaceDN w:val="0"/>
+        <w:adjustRightInd w:val="0"/>
+        <w:spacing w:after="0" w:line="240" w:lineRule="auto"/>
+        <w:jc w:val="left"/>
+        <w:rPr>
+          <w:rFonts w:cs="Arial"/>
+          <w:sz w:val="18"/>
+          <w:szCs w:val="18"/>
+          <w:lang w:val="es-419"/>
+        </w:rPr>
+      </w:pPr>
+      <w:r>
+        <w:rPr>
+          <w:rFonts w:cs="Arial"/>
+          <w:sz w:val="18"/>
+          <w:szCs w:val="18"/>
+          <w:lang w:val="es-419"/>
+        </w:rPr>
+        <w:t xml:space="preserve">Tomado de Smith &amp; Smith. Operative Techniques in </w:t>
+      </w:r>
+      <w:r>
+        <w:rPr>
+          <w:rFonts w:cs="Arial"/>
+          <w:sz w:val="17"/>
+          <w:szCs w:val="17"/>
+          <w:lang w:val="es-419"/>
+        </w:rPr>
+        <w:t xml:space="preserve">Otolaryngology- </w:t>
+      </w:r>
+      <w:r>
+        <w:rPr>
+          <w:rFonts w:cs="Arial"/>
+          <w:sz w:val="18"/>
+          <w:szCs w:val="18"/>
+          <w:lang w:val="es-419"/>
+        </w:rPr>
+        <w:t xml:space="preserve">head and </w:t>
+      </w:r>
+      <w:proofErr w:type="spellStart"/>
+      <w:r>
+        <w:rPr>
+          <w:rFonts w:cs="Arial"/>
+          <w:sz w:val="18"/>
+          <w:szCs w:val="18"/>
+          <w:lang w:val="es-419"/>
+        </w:rPr>
+        <w:t>neck</w:t>
+      </w:r>
+      <w:proofErr w:type="spellEnd"/>
+      <w:r>
+        <w:rPr>
+          <w:rFonts w:cs="Arial"/>
+          <w:sz w:val="18"/>
+          <w:szCs w:val="18"/>
+          <w:lang w:val="es-419"/>
+        </w:rPr>
+        <w:t xml:space="preserve"> </w:t>
+      </w:r>
+      <w:proofErr w:type="spellStart"/>
+      <w:r>
+        <w:rPr>
+          <w:rFonts w:cs="Arial"/>
+          <w:sz w:val="18"/>
+          <w:szCs w:val="18"/>
+          <w:lang w:val="es-419"/>
+        </w:rPr>
+        <w:t>surgery</w:t>
+      </w:r>
+      <w:proofErr w:type="spellEnd"/>
+      <w:r>
+        <w:rPr>
+          <w:rFonts w:cs="Arial"/>
+          <w:sz w:val="18"/>
+          <w:szCs w:val="18"/>
+          <w:lang w:val="es-419"/>
+        </w:rPr>
+        <w:t xml:space="preserve">, Vol. 11, </w:t>
+      </w:r>
+      <w:proofErr w:type="spellStart"/>
+      <w:r>
+        <w:rPr>
+          <w:rFonts w:cs="Arial"/>
+          <w:sz w:val="18"/>
+          <w:szCs w:val="18"/>
+          <w:lang w:val="es-419"/>
+        </w:rPr>
+        <w:t>Num</w:t>
+      </w:r>
+      <w:proofErr w:type="spellEnd"/>
+      <w:r>
+        <w:rPr>
+          <w:rFonts w:cs="Arial"/>
+          <w:sz w:val="18"/>
+          <w:szCs w:val="18"/>
+          <w:lang w:val="es-419"/>
+        </w:rPr>
+        <w:t>. 1,</w:t>
+      </w:r>
+    </w:p>
+    <w:p>
+      <w:pPr>
+        <w:jc w:val="center"/>
+        <w:rPr>
+          <w:b/>
+          <w:sz w:val="18"/>
+          <w:szCs w:val="18"/>
+        </w:rPr>
+      </w:pPr>
+      <w:r>
+        <w:rPr>
+          <w:rFonts w:cs="Arial"/>
+          <w:sz w:val="18"/>
+          <w:szCs w:val="18"/>
+          <w:lang w:val="es-419"/>
+        </w:rPr>
+        <w:t xml:space="preserve">Marzo 2000, </w:t>
+      </w:r>
+      <w:proofErr w:type="spellStart"/>
+      <w:r>
+        <w:rPr>
+          <w:rFonts w:cs="Arial"/>
+          <w:sz w:val="18"/>
+          <w:szCs w:val="18"/>
+          <w:lang w:val="es-419"/>
+        </w:rPr>
+        <w:t>pp</w:t>
+      </w:r>
+      <w:proofErr w:type="spellEnd"/>
+      <w:r>
+        <w:rPr>
+          <w:rFonts w:cs="Arial"/>
+          <w:sz w:val="18"/>
+          <w:szCs w:val="18"/>
+          <w:lang w:val="es-419"/>
+        </w:rPr>
+        <w:t xml:space="preserve"> 66-70</w:t>
+      </w:r>
+    </w:p>
+    <w:p>
+      <w:r>
+        <w:t xml:space="preserve">Además, la unidad electroquirúrgica tendrá como único control accesible la potencia aplicada a la salida, por lo cual el resto de características presentes en nuestro sistema </w:t>
+      </w:r>
+      <w:r>
+        <w:t>serán parámetros constantes y definidos con anterioridad por el equipo de trabajo. Todas estas pautas estarán presentes en un documento anexo al finalizar el trabajo.</w:t>
+      </w:r>
+    </w:p>
+    <w:p>
       <w:pPr>
         <w:pStyle w:val="Ttulo1"/>
         <w:jc w:val="center"/>
       </w:pPr>
-      <w:bookmarkStart w:id="27" w:name="_Toc488323282"/>
-      <w:r>
-        <w:t>ALCANCE DEL PROYECTO</w:t>
-      </w:r>
-      <w:bookmarkEnd w:id="27"/>
-    </w:p>
-    <w:p/>
-    <w:p/>
-    <w:p/>
-    <w:p>
-      <w:pPr>
-        <w:pStyle w:val="Ttulo1"/>
-        <w:jc w:val="center"/>
-      </w:pPr>
-      <w:bookmarkStart w:id="28" w:name="_Toc488323283"/>
-      <w:r>
-        <w:t>VALIDACIÓN DEL PROYECTO</w:t>
+      <w:bookmarkStart w:id="28" w:name="_Toc488763816"/>
+      <w:r>
+        <w:rPr>
+          <w:caps w:val="0"/>
+        </w:rPr>
+        <w:lastRenderedPageBreak/>
+        <w:t>Validación Del Proyecto</w:t>
       </w:r>
       <w:bookmarkEnd w:id="28"/>
     </w:p>
@@ -8989,7 +9326,7 @@
       <w:pPr>
         <w:pStyle w:val="Ttulo2"/>
       </w:pPr>
-      <w:bookmarkStart w:id="29" w:name="_Toc488323284"/>
+      <w:bookmarkStart w:id="29" w:name="_Toc488763817"/>
       <w:r>
         <w:t>Validación del mínimo sangrado.</w:t>
       </w:r>
@@ -9037,7 +9374,7 @@
                     </pic:cNvPicPr>
                   </pic:nvPicPr>
                   <pic:blipFill>
-                    <a:blip r:embed="rId19">
+                    <a:blip r:embed="rId20">
                       <a:extLst>
                         <a:ext uri="{28A0092B-C50C-407E-A947-70E740481C1C}">
                           <a14:useLocalDpi xmlns:a14="http://schemas.microsoft.com/office/drawing/2010/main" val="0"/>
@@ -9125,7 +9462,7 @@
       <w:pPr>
         <w:pStyle w:val="Ttulo2"/>
       </w:pPr>
-      <w:bookmarkStart w:id="30" w:name="_Toc488323285"/>
+      <w:bookmarkStart w:id="30" w:name="_Toc488763818"/>
       <w:r>
         <w:t>Validación del control de potencia.</w:t>
       </w:r>
@@ -9216,7 +9553,7 @@
                     </pic:cNvPicPr>
                   </pic:nvPicPr>
                   <pic:blipFill>
-                    <a:blip r:embed="rId20">
+                    <a:blip r:embed="rId21">
                       <a:extLst>
                         <a:ext uri="{28A0092B-C50C-407E-A947-70E740481C1C}">
                           <a14:useLocalDpi xmlns:a14="http://schemas.microsoft.com/office/drawing/2010/main" val="0"/>
@@ -9310,18 +9647,46 @@
       <w:pPr>
         <w:pStyle w:val="Ttulo2"/>
       </w:pPr>
-      <w:bookmarkStart w:id="32" w:name="_Toc488323286"/>
+      <w:bookmarkStart w:id="32" w:name="_Toc488763819"/>
       <w:r>
         <w:t>Validación de seguridad eléctrica.</w:t>
       </w:r>
       <w:bookmarkEnd w:id="32"/>
       <w:r>
+        <w:t xml:space="preserve"> </w:t>
+      </w:r>
+    </w:p>
+    <w:p>
+      <w:pPr>
+        <w:sectPr>
+          <w:pgSz w:w="12240" w:h="15840"/>
+          <w:pgMar w:top="1417" w:right="1701" w:bottom="1417" w:left="1701" w:header="708" w:footer="708" w:gutter="0"/>
+          <w:cols w:space="708"/>
+          <w:docGrid w:linePitch="360"/>
+        </w:sectPr>
+      </w:pPr>
+      <w:r>
+        <w:t>Para finalizar las pruebas de seguridad se harán en mayor medida para establecer que</w:t>
+      </w:r>
+      <w:r>
+        <w:t xml:space="preserve"> no solo los circuitos serán </w:t>
+      </w:r>
+      <w:r>
+        <w:t>funcionales,</w:t>
+      </w:r>
+      <w:r>
+        <w:t xml:space="preserve"> sino que no implicaran un riesgo para el paciente, por ellos se llevaran a cabo pruebas de puesta a tierra y corriente de fuga en mayor medida para los circuitos en contacto directo con el paciente.</w:t>
+      </w:r>
+      <w:r>
+        <w:rPr>
+          <w:b/>
+        </w:rPr>
         <w:t xml:space="preserve"> </w:t>
       </w:r>
       <w:sdt>
         <w:sdtPr>
           <w:rPr>
-            <w:b w:val="0"/>
+            <w:b/>
           </w:rPr>
           <w:id w:val="2090345588"/>
           <w:citation/>
@@ -9329,20 +9694,19 @@
         <w:sdtContent>
           <w:r>
             <w:rPr>
-              <w:b w:val="0"/>
+              <w:b/>
             </w:rPr>
             <w:fldChar w:fldCharType="begin"/>
           </w:r>
           <w:r>
             <w:rPr>
-              <w:b w:val="0"/>
               <w:lang w:val="es-419"/>
             </w:rPr>
             <w:instrText xml:space="preserve"> CITATION NTC01 \l 22538 </w:instrText>
           </w:r>
           <w:r>
             <w:rPr>
-              <w:b w:val="0"/>
+              <w:b/>
             </w:rPr>
             <w:fldChar w:fldCharType="separate"/>
           </w:r>
@@ -9355,33 +9719,14 @@
           </w:r>
           <w:r>
             <w:rPr>
-              <w:b w:val="0"/>
+              <w:b/>
             </w:rPr>
             <w:fldChar w:fldCharType="end"/>
           </w:r>
         </w:sdtContent>
       </w:sdt>
-    </w:p>
-    <w:p>
-      <w:pPr>
-        <w:sectPr>
-          <w:pgSz w:w="12240" w:h="15840"/>
-          <w:pgMar w:top="1417" w:right="1701" w:bottom="1417" w:left="1701" w:header="708" w:footer="708" w:gutter="0"/>
-          <w:cols w:space="708"/>
-          <w:docGrid w:linePitch="360"/>
-        </w:sectPr>
-      </w:pPr>
-      <w:r>
-        <w:t>Para finalizar las pruebas de seguridad se harán en mayor medida para establecer que</w:t>
-      </w:r>
-      <w:r>
-        <w:t xml:space="preserve"> no solo los circuitos serán </w:t>
-      </w:r>
-      <w:r>
-        <w:t>funcionales,</w:t>
-      </w:r>
-      <w:r>
-        <w:t xml:space="preserve"> sino que no implicaran un riesgo para el paciente, por ellos se llevaran a cabo pruebas de puesta a tierra y corriente de fuga en mayor medida para los circuitos en contacto directo con el paciente.</w:t>
+      <w:r>
+        <w:t xml:space="preserve"> </w:t>
       </w:r>
       <w:sdt>
         <w:sdtPr>
@@ -9426,28 +9771,35 @@
         <w:pStyle w:val="Ttulo1"/>
         <w:jc w:val="center"/>
       </w:pPr>
-      <w:bookmarkStart w:id="33" w:name="_Toc488323287"/>
-      <w:r>
+      <w:bookmarkStart w:id="33" w:name="_Toc488763820"/>
+      <w:r>
+        <w:rPr>
+          <w:caps w:val="0"/>
+        </w:rPr>
         <w:lastRenderedPageBreak/>
-        <w:t>DIAGRAMA DE BLOQUES DE UNIDAD ELECTROQUIRURGICA</w:t>
+        <w:t>Diagrama De Bloques De Unidad Electroquirúrgica</w:t>
       </w:r>
       <w:bookmarkEnd w:id="33"/>
       <w:r>
+        <w:rPr>
+          <w:caps w:val="0"/>
+        </w:rPr>
         <w:t xml:space="preserve"> </w:t>
       </w:r>
     </w:p>
     <w:p/>
     <w:p>
+      <w:bookmarkStart w:id="34" w:name="_GoBack"/>
       <w:r>
         <w:rPr>
           <w:noProof/>
           <w:lang w:val="es-419" w:eastAsia="es-419"/>
         </w:rPr>
         <w:drawing>
-          <wp:inline distT="0" distB="0" distL="0" distR="0" wp14:anchorId="3C9373FD" wp14:editId="1FA79A34">
-            <wp:extent cx="8692923" cy="4067079"/>
-            <wp:effectExtent l="0" t="0" r="0" b="0"/>
-            <wp:docPr id="17" name="Imagen 17"/>
+          <wp:inline distT="0" distB="0" distL="0" distR="0" wp14:anchorId="7C037953" wp14:editId="36EDBDE5">
+            <wp:extent cx="8258810" cy="3820795"/>
+            <wp:effectExtent l="0" t="0" r="8890" b="8255"/>
+            <wp:docPr id="15" name="Imagen 15"/>
             <wp:cNvGraphicFramePr>
               <a:graphicFrameLocks xmlns:a="http://schemas.openxmlformats.org/drawingml/2006/main" noChangeAspect="1"/>
             </wp:cNvGraphicFramePr>
@@ -9455,11 +9807,11 @@
               <a:graphicData uri="http://schemas.openxmlformats.org/drawingml/2006/picture">
                 <pic:pic xmlns:pic="http://schemas.openxmlformats.org/drawingml/2006/picture">
                   <pic:nvPicPr>
-                    <pic:cNvPr id="17" name="modulo_completo.PNG"/>
+                    <pic:cNvPr id="15" name="Captura.PNG"/>
                     <pic:cNvPicPr/>
                   </pic:nvPicPr>
                   <pic:blipFill>
-                    <a:blip r:embed="rId21">
+                    <a:blip r:embed="rId22">
                       <a:extLst>
                         <a:ext uri="{28A0092B-C50C-407E-A947-70E740481C1C}">
                           <a14:useLocalDpi xmlns:a14="http://schemas.microsoft.com/office/drawing/2010/main" val="0"/>
@@ -9473,7 +9825,7 @@
                   <pic:spPr>
                     <a:xfrm>
                       <a:off x="0" y="0"/>
-                      <a:ext cx="8724066" cy="4081650"/>
+                      <a:ext cx="8258810" cy="3820795"/>
                     </a:xfrm>
                     <a:prstGeom prst="rect">
                       <a:avLst/>
@@ -9485,6 +9837,7 @@
           </wp:inline>
         </w:drawing>
       </w:r>
+      <w:bookmarkEnd w:id="34"/>
     </w:p>
     <w:p/>
     <w:p>
@@ -9504,15 +9857,27 @@
           <w:szCs w:val="24"/>
         </w:rPr>
       </w:pPr>
-      <w:bookmarkStart w:id="34" w:name="_Toc488323288"/>
+      <w:bookmarkStart w:id="35" w:name="_Toc488763821"/>
       <w:r>
         <w:rPr>
           <w:szCs w:val="24"/>
         </w:rPr>
         <w:lastRenderedPageBreak/>
-        <w:t>Módulo ECG Mínimo</w:t>
-      </w:r>
-      <w:bookmarkEnd w:id="34"/>
+        <w:t xml:space="preserve">Módulo </w:t>
+      </w:r>
+      <w:r>
+        <w:rPr>
+          <w:szCs w:val="24"/>
+        </w:rPr>
+        <w:t>Mínimo</w:t>
+      </w:r>
+      <w:bookmarkEnd w:id="35"/>
+      <w:r>
+        <w:rPr>
+          <w:szCs w:val="24"/>
+        </w:rPr>
+        <w:t xml:space="preserve"> Sangrado</w:t>
+      </w:r>
     </w:p>
     <w:p>
       <w:pPr>
@@ -9821,16 +10186,11 @@
       <w:pPr>
         <w:pStyle w:val="Ttulo2"/>
       </w:pPr>
-      <w:bookmarkStart w:id="35" w:name="_Toc488323289"/>
-      <w:r>
-        <w:t xml:space="preserve">Módulo </w:t>
-      </w:r>
-      <w:proofErr w:type="spellStart"/>
-      <w:r>
-        <w:t>Bioimpedanciometro</w:t>
-      </w:r>
-      <w:bookmarkEnd w:id="35"/>
-      <w:proofErr w:type="spellEnd"/>
+      <w:bookmarkStart w:id="36" w:name="_Toc488763822"/>
+      <w:r>
+        <w:t>Módulo Bioimpedanciometro</w:t>
+      </w:r>
+      <w:bookmarkEnd w:id="36"/>
     </w:p>
     <w:p>
       <w:r>
@@ -9956,11 +10316,11 @@
       <w:pPr>
         <w:pStyle w:val="Ttulo2"/>
       </w:pPr>
-      <w:bookmarkStart w:id="36" w:name="_Toc488323290"/>
+      <w:bookmarkStart w:id="37" w:name="_Toc488763823"/>
       <w:r>
         <w:t>Modulo Generador de Señal</w:t>
       </w:r>
-      <w:bookmarkEnd w:id="36"/>
+      <w:bookmarkEnd w:id="37"/>
       <w:r>
         <w:t xml:space="preserve"> </w:t>
       </w:r>
@@ -10047,18 +10407,21 @@
         <w:pStyle w:val="Ttulo1"/>
         <w:jc w:val="center"/>
       </w:pPr>
-      <w:bookmarkStart w:id="37" w:name="_Toc488323291"/>
-      <w:r>
+      <w:bookmarkStart w:id="38" w:name="_Toc488763824"/>
+      <w:r>
+        <w:rPr>
+          <w:caps w:val="0"/>
+        </w:rPr>
         <w:t>Cronograma</w:t>
       </w:r>
-      <w:bookmarkEnd w:id="37"/>
+      <w:bookmarkEnd w:id="38"/>
     </w:p>
     <w:p>
       <w:pPr>
         <w:pStyle w:val="Descripcin"/>
         <w:keepNext/>
       </w:pPr>
-      <w:bookmarkStart w:id="38" w:name="_Toc488316858"/>
+      <w:bookmarkStart w:id="39" w:name="_Toc488316858"/>
       <w:r>
         <w:t xml:space="preserve">Tabla </w:t>
       </w:r>
@@ -10073,7 +10436,7 @@
       <w:r>
         <w:t>. Cronograma de actividades.</w:t>
       </w:r>
-      <w:bookmarkEnd w:id="38"/>
+      <w:bookmarkEnd w:id="39"/>
     </w:p>
     <w:tbl>
       <w:tblPr>
@@ -18971,13 +19334,16 @@
         <w:pStyle w:val="Ttulo1"/>
         <w:jc w:val="center"/>
       </w:pPr>
-      <w:bookmarkStart w:id="39" w:name="_Toc488323292"/>
+      <w:bookmarkStart w:id="40" w:name="_Toc488763825"/>
       <w:bookmarkEnd w:id="21"/>
       <w:r>
+        <w:rPr>
+          <w:caps w:val="0"/>
+        </w:rPr>
         <w:lastRenderedPageBreak/>
-        <w:t>Presupuesto de proyecto</w:t>
-      </w:r>
-      <w:bookmarkEnd w:id="39"/>
+        <w:t>Presupuesto De Proyecto</w:t>
+      </w:r>
+      <w:bookmarkEnd w:id="40"/>
     </w:p>
     <w:p>
       <w:pPr>
@@ -18985,7 +19351,7 @@
         <w:keepNext/>
         <w:jc w:val="center"/>
       </w:pPr>
-      <w:bookmarkStart w:id="40" w:name="_Toc488316859"/>
+      <w:bookmarkStart w:id="41" w:name="_Toc488316859"/>
       <w:r>
         <w:t xml:space="preserve">Tabla </w:t>
       </w:r>
@@ -19003,7 +19369,7 @@
       <w:r>
         <w:t>.</w:t>
       </w:r>
-      <w:bookmarkEnd w:id="40"/>
+      <w:bookmarkEnd w:id="41"/>
     </w:p>
     <w:p>
       <w:pPr>
@@ -19038,7 +19404,7 @@
                     </pic:cNvPicPr>
                   </pic:nvPicPr>
                   <pic:blipFill>
-                    <a:blip r:embed="rId22">
+                    <a:blip r:embed="rId23">
                       <a:extLst>
                         <a:ext uri="{28A0092B-C50C-407E-A947-70E740481C1C}">
                           <a14:useLocalDpi xmlns:a14="http://schemas.microsoft.com/office/drawing/2010/main" val="0"/>
@@ -19076,7 +19442,7 @@
         <w:keepNext/>
         <w:jc w:val="center"/>
       </w:pPr>
-      <w:bookmarkStart w:id="41" w:name="_Toc488316860"/>
+      <w:bookmarkStart w:id="42" w:name="_Toc488316860"/>
       <w:r>
         <w:t xml:space="preserve">Tabla </w:t>
       </w:r>
@@ -19091,7 +19457,7 @@
       <w:r>
         <w:t>. Costo de equipos y software.</w:t>
       </w:r>
-      <w:bookmarkEnd w:id="41"/>
+      <w:bookmarkEnd w:id="42"/>
     </w:p>
     <w:p>
       <w:pPr>
@@ -19126,7 +19492,7 @@
                     </pic:cNvPicPr>
                   </pic:nvPicPr>
                   <pic:blipFill>
-                    <a:blip r:embed="rId23">
+                    <a:blip r:embed="rId24">
                       <a:extLst>
                         <a:ext uri="{28A0092B-C50C-407E-A947-70E740481C1C}">
                           <a14:useLocalDpi xmlns:a14="http://schemas.microsoft.com/office/drawing/2010/main" val="0"/>
@@ -19164,7 +19530,7 @@
         <w:keepNext/>
         <w:jc w:val="center"/>
       </w:pPr>
-      <w:bookmarkStart w:id="42" w:name="_Toc488316861"/>
+      <w:bookmarkStart w:id="43" w:name="_Toc488316861"/>
       <w:r>
         <w:t xml:space="preserve">Tabla </w:t>
       </w:r>
@@ -19179,7 +19545,7 @@
       <w:r>
         <w:t>. Costo de componentes electrónicos.</w:t>
       </w:r>
-      <w:bookmarkEnd w:id="42"/>
+      <w:bookmarkEnd w:id="43"/>
     </w:p>
     <w:p>
       <w:pPr>
@@ -19214,7 +19580,7 @@
                     </pic:cNvPicPr>
                   </pic:nvPicPr>
                   <pic:blipFill>
-                    <a:blip r:embed="rId24">
+                    <a:blip r:embed="rId25">
                       <a:extLst>
                         <a:ext uri="{28A0092B-C50C-407E-A947-70E740481C1C}">
                           <a14:useLocalDpi xmlns:a14="http://schemas.microsoft.com/office/drawing/2010/main" val="0"/>
@@ -19252,7 +19618,7 @@
         <w:keepNext/>
         <w:jc w:val="center"/>
       </w:pPr>
-      <w:bookmarkStart w:id="43" w:name="_Toc488316862"/>
+      <w:bookmarkStart w:id="44" w:name="_Toc488316862"/>
       <w:r>
         <w:lastRenderedPageBreak/>
         <w:t xml:space="preserve">Tabla </w:t>
@@ -19268,7 +19634,7 @@
       <w:r>
         <w:t>. Costo total del proyecto.</w:t>
       </w:r>
-      <w:bookmarkEnd w:id="43"/>
+      <w:bookmarkEnd w:id="44"/>
     </w:p>
     <w:p>
       <w:pPr>
@@ -19303,7 +19669,7 @@
                     </pic:cNvPicPr>
                   </pic:nvPicPr>
                   <pic:blipFill>
-                    <a:blip r:embed="rId25">
+                    <a:blip r:embed="rId26">
                       <a:extLst>
                         <a:ext uri="{28A0092B-C50C-407E-A947-70E740481C1C}">
                           <a14:useLocalDpi xmlns:a14="http://schemas.microsoft.com/office/drawing/2010/main" val="0"/>
@@ -19509,9 +19875,17 @@
       </w:sdtContent>
     </w:sdt>
     <w:p/>
+    <w:bookmarkStart w:id="45" w:name="_Toc488763826" w:displacedByCustomXml="next"/>
     <w:sdt>
       <w:sdtPr>
         <w:rPr>
+          <w:rFonts w:eastAsiaTheme="minorHAnsi" w:cstheme="minorBidi"/>
+          <w:b w:val="0"/>
+          <w:bCs w:val="0"/>
+          <w:caps w:val="0"/>
+          <w:spacing w:val="0"/>
+          <w:kern w:val="0"/>
+          <w:szCs w:val="22"/>
           <w:lang w:val="es-ES"/>
         </w:rPr>
         <w:id w:val="432099453"/>
@@ -19522,13 +19896,6 @@
       </w:sdtPr>
       <w:sdtEndPr>
         <w:rPr>
-          <w:rFonts w:eastAsiaTheme="minorHAnsi" w:cstheme="minorBidi"/>
-          <w:b w:val="0"/>
-          <w:bCs w:val="0"/>
-          <w:caps w:val="0"/>
-          <w:spacing w:val="0"/>
-          <w:kern w:val="0"/>
-          <w:szCs w:val="22"/>
           <w:lang w:val="es-CO"/>
         </w:rPr>
       </w:sdtEndPr>
@@ -19540,10 +19907,12 @@
           </w:pPr>
           <w:r>
             <w:rPr>
+              <w:caps w:val="0"/>
               <w:lang w:val="es-ES"/>
             </w:rPr>
             <w:t>Bibliografía</w:t>
           </w:r>
+          <w:bookmarkEnd w:id="45"/>
         </w:p>
         <w:sdt>
           <w:sdtPr>
@@ -20160,8 +20529,6 @@
                   <w:noProof/>
                 </w:rPr>
               </w:pPr>
-              <w:bookmarkStart w:id="44" w:name="_GoBack"/>
-              <w:bookmarkEnd w:id="44"/>
             </w:p>
             <w:p>
               <w:r>
@@ -20434,7 +20801,7 @@
             <w:noProof/>
             <w:lang w:val="es-ES"/>
           </w:rPr>
-          <w:t>20</w:t>
+          <w:t>15</w:t>
         </w:r>
         <w:r>
           <w:fldChar w:fldCharType="end"/>
@@ -25344,7 +25711,7 @@
 </file>
 
 <file path=customXml/itemProps1.xml><?xml version="1.0" encoding="utf-8"?>
-<ds:datastoreItem xmlns:ds="http://schemas.openxmlformats.org/officeDocument/2006/customXml" ds:itemID="{05174451-075A-4AF5-B76D-5A97BE11D3D6}">
+<ds:datastoreItem xmlns:ds="http://schemas.openxmlformats.org/officeDocument/2006/customXml" ds:itemID="{5EFFFC4A-713E-42EC-B22D-9C6FB7A5AE26}">
   <ds:schemaRefs>
     <ds:schemaRef ds:uri="http://schemas.openxmlformats.org/officeDocument/2006/bibliography"/>
   </ds:schemaRefs>

</xml_diff>

<commit_message>
revision de tabla de contenido
</commit_message>
<xml_diff>
--- a/Plan_de_Trabajo_nuevo.docx
+++ b/Plan_de_Trabajo_nuevo.docx
@@ -967,7 +967,7 @@
           <w:sz w:val="18"/>
           <w:szCs w:val="18"/>
         </w:rPr>
-        <w:t>25 de julio de 2017</w:t>
+        <w:t>31 de julio de 2017</w:t>
       </w:r>
       <w:r>
         <w:rPr>
@@ -3287,7 +3287,7 @@
           <w:r>
             <w:fldChar w:fldCharType="separate"/>
           </w:r>
-          <w:hyperlink w:anchor="_Toc488763795" w:history="1">
+          <w:hyperlink w:anchor="_Toc489257940" w:history="1">
             <w:r>
               <w:rPr>
                 <w:rStyle w:val="Hipervnculo"/>
@@ -3332,7 +3332,7 @@
                 <w:noProof/>
                 <w:webHidden/>
               </w:rPr>
-              <w:instrText xml:space="preserve"> PAGEREF _Toc488763795 \h </w:instrText>
+              <w:instrText xml:space="preserve"> PAGEREF _Toc489257940 \h </w:instrText>
             </w:r>
             <w:r>
               <w:rPr>
@@ -3377,7 +3377,7 @@
               <w:lang w:val="es-419" w:eastAsia="es-419"/>
             </w:rPr>
           </w:pPr>
-          <w:hyperlink w:anchor="_Toc488763796" w:history="1">
+          <w:hyperlink w:anchor="_Toc489257941" w:history="1">
             <w:r>
               <w:rPr>
                 <w:rStyle w:val="Hipervnculo"/>
@@ -3420,7 +3420,7 @@
                 <w:noProof/>
                 <w:webHidden/>
               </w:rPr>
-              <w:instrText xml:space="preserve"> PAGEREF _Toc488763796 \h </w:instrText>
+              <w:instrText xml:space="preserve"> PAGEREF _Toc489257941 \h </w:instrText>
             </w:r>
             <w:r>
               <w:rPr>
@@ -3465,7 +3465,7 @@
               <w:lang w:val="es-419" w:eastAsia="es-419"/>
             </w:rPr>
           </w:pPr>
-          <w:hyperlink w:anchor="_Toc488763797" w:history="1">
+          <w:hyperlink w:anchor="_Toc489257942" w:history="1">
             <w:r>
               <w:rPr>
                 <w:rStyle w:val="Hipervnculo"/>
@@ -3508,7 +3508,7 @@
                 <w:noProof/>
                 <w:webHidden/>
               </w:rPr>
-              <w:instrText xml:space="preserve"> PAGEREF _Toc488763797 \h </w:instrText>
+              <w:instrText xml:space="preserve"> PAGEREF _Toc489257942 \h </w:instrText>
             </w:r>
             <w:r>
               <w:rPr>
@@ -3553,7 +3553,7 @@
               <w:lang w:val="es-419" w:eastAsia="es-419"/>
             </w:rPr>
           </w:pPr>
-          <w:hyperlink w:anchor="_Toc488763798" w:history="1">
+          <w:hyperlink w:anchor="_Toc489257943" w:history="1">
             <w:r>
               <w:rPr>
                 <w:rStyle w:val="Hipervnculo"/>
@@ -3596,7 +3596,7 @@
                 <w:noProof/>
                 <w:webHidden/>
               </w:rPr>
-              <w:instrText xml:space="preserve"> PAGEREF _Toc488763798 \h </w:instrText>
+              <w:instrText xml:space="preserve"> PAGEREF _Toc489257943 \h </w:instrText>
             </w:r>
             <w:r>
               <w:rPr>
@@ -3641,7 +3641,7 @@
               <w:lang w:val="es-419" w:eastAsia="es-419"/>
             </w:rPr>
           </w:pPr>
-          <w:hyperlink w:anchor="_Toc488763799" w:history="1">
+          <w:hyperlink w:anchor="_Toc489257944" w:history="1">
             <w:r>
               <w:rPr>
                 <w:rStyle w:val="Hipervnculo"/>
@@ -3684,7 +3684,7 @@
                 <w:noProof/>
                 <w:webHidden/>
               </w:rPr>
-              <w:instrText xml:space="preserve"> PAGEREF _Toc488763799 \h </w:instrText>
+              <w:instrText xml:space="preserve"> PAGEREF _Toc489257944 \h </w:instrText>
             </w:r>
             <w:r>
               <w:rPr>
@@ -3729,7 +3729,7 @@
               <w:lang w:val="es-419" w:eastAsia="es-419"/>
             </w:rPr>
           </w:pPr>
-          <w:hyperlink w:anchor="_Toc488763800" w:history="1">
+          <w:hyperlink w:anchor="_Toc489257945" w:history="1">
             <w:r>
               <w:rPr>
                 <w:rStyle w:val="Hipervnculo"/>
@@ -3772,7 +3772,7 @@
                 <w:noProof/>
                 <w:webHidden/>
               </w:rPr>
-              <w:instrText xml:space="preserve"> PAGEREF _Toc488763800 \h </w:instrText>
+              <w:instrText xml:space="preserve"> PAGEREF _Toc489257945 \h </w:instrText>
             </w:r>
             <w:r>
               <w:rPr>
@@ -3817,7 +3817,7 @@
               <w:lang w:val="es-419" w:eastAsia="es-419"/>
             </w:rPr>
           </w:pPr>
-          <w:hyperlink w:anchor="_Toc488763801" w:history="1">
+          <w:hyperlink w:anchor="_Toc489257946" w:history="1">
             <w:r>
               <w:rPr>
                 <w:rStyle w:val="Hipervnculo"/>
@@ -3860,7 +3860,7 @@
                 <w:noProof/>
                 <w:webHidden/>
               </w:rPr>
-              <w:instrText xml:space="preserve"> PAGEREF _Toc488763801 \h </w:instrText>
+              <w:instrText xml:space="preserve"> PAGEREF _Toc489257946 \h </w:instrText>
             </w:r>
             <w:r>
               <w:rPr>
@@ -3905,7 +3905,7 @@
               <w:lang w:val="es-419" w:eastAsia="es-419"/>
             </w:rPr>
           </w:pPr>
-          <w:hyperlink w:anchor="_Toc488763802" w:history="1">
+          <w:hyperlink w:anchor="_Toc489257947" w:history="1">
             <w:r>
               <w:rPr>
                 <w:rStyle w:val="Hipervnculo"/>
@@ -3950,7 +3950,7 @@
                 <w:noProof/>
                 <w:webHidden/>
               </w:rPr>
-              <w:instrText xml:space="preserve"> PAGEREF _Toc488763802 \h </w:instrText>
+              <w:instrText xml:space="preserve"> PAGEREF _Toc489257947 \h </w:instrText>
             </w:r>
             <w:r>
               <w:rPr>
@@ -3995,7 +3995,7 @@
               <w:lang w:val="es-419" w:eastAsia="es-419"/>
             </w:rPr>
           </w:pPr>
-          <w:hyperlink w:anchor="_Toc488763803" w:history="1">
+          <w:hyperlink w:anchor="_Toc489257948" w:history="1">
             <w:r>
               <w:rPr>
                 <w:rStyle w:val="Hipervnculo"/>
@@ -4038,7 +4038,7 @@
                 <w:noProof/>
                 <w:webHidden/>
               </w:rPr>
-              <w:instrText xml:space="preserve"> PAGEREF _Toc488763803 \h </w:instrText>
+              <w:instrText xml:space="preserve"> PAGEREF _Toc489257948 \h </w:instrText>
             </w:r>
             <w:r>
               <w:rPr>
@@ -4083,7 +4083,7 @@
               <w:lang w:val="es-419" w:eastAsia="es-419"/>
             </w:rPr>
           </w:pPr>
-          <w:hyperlink w:anchor="_Toc488763804" w:history="1">
+          <w:hyperlink w:anchor="_Toc489257949" w:history="1">
             <w:r>
               <w:rPr>
                 <w:rStyle w:val="Hipervnculo"/>
@@ -4126,7 +4126,7 @@
                 <w:noProof/>
                 <w:webHidden/>
               </w:rPr>
-              <w:instrText xml:space="preserve"> PAGEREF _Toc488763804 \h </w:instrText>
+              <w:instrText xml:space="preserve"> PAGEREF _Toc489257949 \h </w:instrText>
             </w:r>
             <w:r>
               <w:rPr>
@@ -4171,7 +4171,7 @@
               <w:lang w:val="es-419" w:eastAsia="es-419"/>
             </w:rPr>
           </w:pPr>
-          <w:hyperlink w:anchor="_Toc488763805" w:history="1">
+          <w:hyperlink w:anchor="_Toc489257950" w:history="1">
             <w:r>
               <w:rPr>
                 <w:rStyle w:val="Hipervnculo"/>
@@ -4216,7 +4216,7 @@
                 <w:noProof/>
                 <w:webHidden/>
               </w:rPr>
-              <w:instrText xml:space="preserve"> PAGEREF _Toc488763805 \h </w:instrText>
+              <w:instrText xml:space="preserve"> PAGEREF _Toc489257950 \h </w:instrText>
             </w:r>
             <w:r>
               <w:rPr>
@@ -4261,7 +4261,7 @@
               <w:lang w:val="es-419" w:eastAsia="es-419"/>
             </w:rPr>
           </w:pPr>
-          <w:hyperlink w:anchor="_Toc488763806" w:history="1">
+          <w:hyperlink w:anchor="_Toc489257951" w:history="1">
             <w:r>
               <w:rPr>
                 <w:rStyle w:val="Hipervnculo"/>
@@ -4306,7 +4306,7 @@
                 <w:noProof/>
                 <w:webHidden/>
               </w:rPr>
-              <w:instrText xml:space="preserve"> PAGEREF _Toc488763806 \h </w:instrText>
+              <w:instrText xml:space="preserve"> PAGEREF _Toc489257951 \h </w:instrText>
             </w:r>
             <w:r>
               <w:rPr>
@@ -4351,7 +4351,7 @@
               <w:lang w:val="es-419" w:eastAsia="es-419"/>
             </w:rPr>
           </w:pPr>
-          <w:hyperlink w:anchor="_Toc488763807" w:history="1">
+          <w:hyperlink w:anchor="_Toc489257952" w:history="1">
             <w:r>
               <w:rPr>
                 <w:rStyle w:val="Hipervnculo"/>
@@ -4396,7 +4396,7 @@
                 <w:noProof/>
                 <w:webHidden/>
               </w:rPr>
-              <w:instrText xml:space="preserve"> PAGEREF _Toc488763807 \h </w:instrText>
+              <w:instrText xml:space="preserve"> PAGEREF _Toc489257952 \h </w:instrText>
             </w:r>
             <w:r>
               <w:rPr>
@@ -4441,7 +4441,7 @@
               <w:lang w:val="es-419" w:eastAsia="es-419"/>
             </w:rPr>
           </w:pPr>
-          <w:hyperlink w:anchor="_Toc488763808" w:history="1">
+          <w:hyperlink w:anchor="_Toc489257953" w:history="1">
             <w:r>
               <w:rPr>
                 <w:rStyle w:val="Hipervnculo"/>
@@ -4486,7 +4486,7 @@
                 <w:noProof/>
                 <w:webHidden/>
               </w:rPr>
-              <w:instrText xml:space="preserve"> PAGEREF _Toc488763808 \h </w:instrText>
+              <w:instrText xml:space="preserve"> PAGEREF _Toc489257953 \h </w:instrText>
             </w:r>
             <w:r>
               <w:rPr>
@@ -4531,7 +4531,7 @@
               <w:lang w:val="es-419" w:eastAsia="es-419"/>
             </w:rPr>
           </w:pPr>
-          <w:hyperlink w:anchor="_Toc488763809" w:history="1">
+          <w:hyperlink w:anchor="_Toc489257954" w:history="1">
             <w:r>
               <w:rPr>
                 <w:rStyle w:val="Hipervnculo"/>
@@ -4574,7 +4574,7 @@
                 <w:noProof/>
                 <w:webHidden/>
               </w:rPr>
-              <w:instrText xml:space="preserve"> PAGEREF _Toc488763809 \h </w:instrText>
+              <w:instrText xml:space="preserve"> PAGEREF _Toc489257954 \h </w:instrText>
             </w:r>
             <w:r>
               <w:rPr>
@@ -4619,7 +4619,7 @@
               <w:lang w:val="es-419" w:eastAsia="es-419"/>
             </w:rPr>
           </w:pPr>
-          <w:hyperlink w:anchor="_Toc488763810" w:history="1">
+          <w:hyperlink w:anchor="_Toc489257955" w:history="1">
             <w:r>
               <w:rPr>
                 <w:rStyle w:val="Hipervnculo"/>
@@ -4664,7 +4664,7 @@
                 <w:noProof/>
                 <w:webHidden/>
               </w:rPr>
-              <w:instrText xml:space="preserve"> PAGEREF _Toc488763810 \h </w:instrText>
+              <w:instrText xml:space="preserve"> PAGEREF _Toc489257955 \h </w:instrText>
             </w:r>
             <w:r>
               <w:rPr>
@@ -4709,7 +4709,7 @@
               <w:lang w:val="es-419" w:eastAsia="es-419"/>
             </w:rPr>
           </w:pPr>
-          <w:hyperlink w:anchor="_Toc488763811" w:history="1">
+          <w:hyperlink w:anchor="_Toc489257956" w:history="1">
             <w:r>
               <w:rPr>
                 <w:rStyle w:val="Hipervnculo"/>
@@ -4752,7 +4752,7 @@
                 <w:noProof/>
                 <w:webHidden/>
               </w:rPr>
-              <w:instrText xml:space="preserve"> PAGEREF _Toc488763811 \h </w:instrText>
+              <w:instrText xml:space="preserve"> PAGEREF _Toc489257956 \h </w:instrText>
             </w:r>
             <w:r>
               <w:rPr>
@@ -4797,7 +4797,7 @@
               <w:lang w:val="es-419" w:eastAsia="es-419"/>
             </w:rPr>
           </w:pPr>
-          <w:hyperlink w:anchor="_Toc488763812" w:history="1">
+          <w:hyperlink w:anchor="_Toc489257957" w:history="1">
             <w:r>
               <w:rPr>
                 <w:rStyle w:val="Hipervnculo"/>
@@ -4840,7 +4840,7 @@
                 <w:noProof/>
                 <w:webHidden/>
               </w:rPr>
-              <w:instrText xml:space="preserve"> PAGEREF _Toc488763812 \h </w:instrText>
+              <w:instrText xml:space="preserve"> PAGEREF _Toc489257957 \h </w:instrText>
             </w:r>
             <w:r>
               <w:rPr>
@@ -4885,7 +4885,7 @@
               <w:lang w:val="es-419" w:eastAsia="es-419"/>
             </w:rPr>
           </w:pPr>
-          <w:hyperlink w:anchor="_Toc488763813" w:history="1">
+          <w:hyperlink w:anchor="_Toc489257958" w:history="1">
             <w:r>
               <w:rPr>
                 <w:rStyle w:val="Hipervnculo"/>
@@ -4928,7 +4928,7 @@
                 <w:noProof/>
                 <w:webHidden/>
               </w:rPr>
-              <w:instrText xml:space="preserve"> PAGEREF _Toc488763813 \h </w:instrText>
+              <w:instrText xml:space="preserve"> PAGEREF _Toc489257958 \h </w:instrText>
             </w:r>
             <w:r>
               <w:rPr>
@@ -4973,7 +4973,7 @@
               <w:lang w:val="es-419" w:eastAsia="es-419"/>
             </w:rPr>
           </w:pPr>
-          <w:hyperlink w:anchor="_Toc488763814" w:history="1">
+          <w:hyperlink w:anchor="_Toc489257959" w:history="1">
             <w:r>
               <w:rPr>
                 <w:rStyle w:val="Hipervnculo"/>
@@ -5016,7 +5016,7 @@
                 <w:noProof/>
                 <w:webHidden/>
               </w:rPr>
-              <w:instrText xml:space="preserve"> PAGEREF _Toc488763814 \h </w:instrText>
+              <w:instrText xml:space="preserve"> PAGEREF _Toc489257959 \h </w:instrText>
             </w:r>
             <w:r>
               <w:rPr>
@@ -5061,7 +5061,7 @@
               <w:lang w:val="es-419" w:eastAsia="es-419"/>
             </w:rPr>
           </w:pPr>
-          <w:hyperlink w:anchor="_Toc488763815" w:history="1">
+          <w:hyperlink w:anchor="_Toc489257960" w:history="1">
             <w:r>
               <w:rPr>
                 <w:rStyle w:val="Hipervnculo"/>
@@ -5104,7 +5104,7 @@
                 <w:noProof/>
                 <w:webHidden/>
               </w:rPr>
-              <w:instrText xml:space="preserve"> PAGEREF _Toc488763815 \h </w:instrText>
+              <w:instrText xml:space="preserve"> PAGEREF _Toc489257960 \h </w:instrText>
             </w:r>
             <w:r>
               <w:rPr>
@@ -5149,7 +5149,7 @@
               <w:lang w:val="es-419" w:eastAsia="es-419"/>
             </w:rPr>
           </w:pPr>
-          <w:hyperlink w:anchor="_Toc488763816" w:history="1">
+          <w:hyperlink w:anchor="_Toc489257961" w:history="1">
             <w:r>
               <w:rPr>
                 <w:rStyle w:val="Hipervnculo"/>
@@ -5192,7 +5192,7 @@
                 <w:noProof/>
                 <w:webHidden/>
               </w:rPr>
-              <w:instrText xml:space="preserve"> PAGEREF _Toc488763816 \h </w:instrText>
+              <w:instrText xml:space="preserve"> PAGEREF _Toc489257961 \h </w:instrText>
             </w:r>
             <w:r>
               <w:rPr>
@@ -5237,7 +5237,7 @@
               <w:lang w:val="es-419" w:eastAsia="es-419"/>
             </w:rPr>
           </w:pPr>
-          <w:hyperlink w:anchor="_Toc488763817" w:history="1">
+          <w:hyperlink w:anchor="_Toc489257962" w:history="1">
             <w:r>
               <w:rPr>
                 <w:rStyle w:val="Hipervnculo"/>
@@ -5280,7 +5280,7 @@
                 <w:noProof/>
                 <w:webHidden/>
               </w:rPr>
-              <w:instrText xml:space="preserve"> PAGEREF _Toc488763817 \h </w:instrText>
+              <w:instrText xml:space="preserve"> PAGEREF _Toc489257962 \h </w:instrText>
             </w:r>
             <w:r>
               <w:rPr>
@@ -5325,7 +5325,7 @@
               <w:lang w:val="es-419" w:eastAsia="es-419"/>
             </w:rPr>
           </w:pPr>
-          <w:hyperlink w:anchor="_Toc488763818" w:history="1">
+          <w:hyperlink w:anchor="_Toc489257963" w:history="1">
             <w:r>
               <w:rPr>
                 <w:rStyle w:val="Hipervnculo"/>
@@ -5368,7 +5368,7 @@
                 <w:noProof/>
                 <w:webHidden/>
               </w:rPr>
-              <w:instrText xml:space="preserve"> PAGEREF _Toc488763818 \h </w:instrText>
+              <w:instrText xml:space="preserve"> PAGEREF _Toc489257963 \h </w:instrText>
             </w:r>
             <w:r>
               <w:rPr>
@@ -5413,7 +5413,7 @@
               <w:lang w:val="es-419" w:eastAsia="es-419"/>
             </w:rPr>
           </w:pPr>
-          <w:hyperlink w:anchor="_Toc488763819" w:history="1">
+          <w:hyperlink w:anchor="_Toc489257964" w:history="1">
             <w:r>
               <w:rPr>
                 <w:rStyle w:val="Hipervnculo"/>
@@ -5456,7 +5456,7 @@
                 <w:noProof/>
                 <w:webHidden/>
               </w:rPr>
-              <w:instrText xml:space="preserve"> PAGEREF _Toc488763819 \h </w:instrText>
+              <w:instrText xml:space="preserve"> PAGEREF _Toc489257964 \h </w:instrText>
             </w:r>
             <w:r>
               <w:rPr>
@@ -5501,7 +5501,7 @@
               <w:lang w:val="es-419" w:eastAsia="es-419"/>
             </w:rPr>
           </w:pPr>
-          <w:hyperlink w:anchor="_Toc488763820" w:history="1">
+          <w:hyperlink w:anchor="_Toc489257965" w:history="1">
             <w:r>
               <w:rPr>
                 <w:rStyle w:val="Hipervnculo"/>
@@ -5544,7 +5544,7 @@
                 <w:noProof/>
                 <w:webHidden/>
               </w:rPr>
-              <w:instrText xml:space="preserve"> PAGEREF _Toc488763820 \h </w:instrText>
+              <w:instrText xml:space="preserve"> PAGEREF _Toc489257965 \h </w:instrText>
             </w:r>
             <w:r>
               <w:rPr>
@@ -5589,7 +5589,7 @@
               <w:lang w:val="es-419" w:eastAsia="es-419"/>
             </w:rPr>
           </w:pPr>
-          <w:hyperlink w:anchor="_Toc488763821" w:history="1">
+          <w:hyperlink w:anchor="_Toc489257966" w:history="1">
             <w:r>
               <w:rPr>
                 <w:rStyle w:val="Hipervnculo"/>
@@ -5611,7 +5611,7 @@
                 <w:rStyle w:val="Hipervnculo"/>
                 <w:noProof/>
               </w:rPr>
-              <w:t>Módulo ECG Mínimo</w:t>
+              <w:t>Módulo Mínimo Sangrado</w:t>
             </w:r>
             <w:r>
               <w:rPr>
@@ -5632,7 +5632,7 @@
                 <w:noProof/>
                 <w:webHidden/>
               </w:rPr>
-              <w:instrText xml:space="preserve"> PAGEREF _Toc488763821 \h </w:instrText>
+              <w:instrText xml:space="preserve"> PAGEREF _Toc489257966 \h </w:instrText>
             </w:r>
             <w:r>
               <w:rPr>
@@ -5677,7 +5677,7 @@
               <w:lang w:val="es-419" w:eastAsia="es-419"/>
             </w:rPr>
           </w:pPr>
-          <w:hyperlink w:anchor="_Toc488763822" w:history="1">
+          <w:hyperlink w:anchor="_Toc489257967" w:history="1">
             <w:r>
               <w:rPr>
                 <w:rStyle w:val="Hipervnculo"/>
@@ -5720,7 +5720,7 @@
                 <w:noProof/>
                 <w:webHidden/>
               </w:rPr>
-              <w:instrText xml:space="preserve"> PAGEREF _Toc488763822 \h </w:instrText>
+              <w:instrText xml:space="preserve"> PAGEREF _Toc489257967 \h </w:instrText>
             </w:r>
             <w:r>
               <w:rPr>
@@ -5765,7 +5765,7 @@
               <w:lang w:val="es-419" w:eastAsia="es-419"/>
             </w:rPr>
           </w:pPr>
-          <w:hyperlink w:anchor="_Toc488763823" w:history="1">
+          <w:hyperlink w:anchor="_Toc489257968" w:history="1">
             <w:r>
               <w:rPr>
                 <w:rStyle w:val="Hipervnculo"/>
@@ -5808,7 +5808,7 @@
                 <w:noProof/>
                 <w:webHidden/>
               </w:rPr>
-              <w:instrText xml:space="preserve"> PAGEREF _Toc488763823 \h </w:instrText>
+              <w:instrText xml:space="preserve"> PAGEREF _Toc489257968 \h </w:instrText>
             </w:r>
             <w:r>
               <w:rPr>
@@ -5853,7 +5853,7 @@
               <w:lang w:val="es-419" w:eastAsia="es-419"/>
             </w:rPr>
           </w:pPr>
-          <w:hyperlink w:anchor="_Toc488763824" w:history="1">
+          <w:hyperlink w:anchor="_Toc489257969" w:history="1">
             <w:r>
               <w:rPr>
                 <w:rStyle w:val="Hipervnculo"/>
@@ -5896,7 +5896,7 @@
                 <w:noProof/>
                 <w:webHidden/>
               </w:rPr>
-              <w:instrText xml:space="preserve"> PAGEREF _Toc488763824 \h </w:instrText>
+              <w:instrText xml:space="preserve"> PAGEREF _Toc489257969 \h </w:instrText>
             </w:r>
             <w:r>
               <w:rPr>
@@ -5941,7 +5941,7 @@
               <w:lang w:val="es-419" w:eastAsia="es-419"/>
             </w:rPr>
           </w:pPr>
-          <w:hyperlink w:anchor="_Toc488763825" w:history="1">
+          <w:hyperlink w:anchor="_Toc489257970" w:history="1">
             <w:r>
               <w:rPr>
                 <w:rStyle w:val="Hipervnculo"/>
@@ -5984,7 +5984,7 @@
                 <w:noProof/>
                 <w:webHidden/>
               </w:rPr>
-              <w:instrText xml:space="preserve"> PAGEREF _Toc488763825 \h </w:instrText>
+              <w:instrText xml:space="preserve"> PAGEREF _Toc489257970 \h </w:instrText>
             </w:r>
             <w:r>
               <w:rPr>
@@ -6029,7 +6029,7 @@
               <w:lang w:val="es-419" w:eastAsia="es-419"/>
             </w:rPr>
           </w:pPr>
-          <w:hyperlink w:anchor="_Toc488763826" w:history="1">
+          <w:hyperlink w:anchor="_Toc489257971" w:history="1">
             <w:r>
               <w:rPr>
                 <w:rStyle w:val="Hipervnculo"/>
@@ -6073,7 +6073,7 @@
                 <w:noProof/>
                 <w:webHidden/>
               </w:rPr>
-              <w:instrText xml:space="preserve"> PAGEREF _Toc488763826 \h </w:instrText>
+              <w:instrText xml:space="preserve"> PAGEREF _Toc489257971 \h </w:instrText>
             </w:r>
             <w:r>
               <w:rPr>
@@ -6367,6 +6367,7 @@
           <w:rPr>
             <w:rStyle w:val="Hipervnculo"/>
             <w:rFonts w:ascii="Arial" w:hAnsi="Arial" w:cs="Arial"/>
+            <w:i w:val="0"/>
             <w:noProof/>
             <w:sz w:val="24"/>
             <w:szCs w:val="24"/>
@@ -6376,6 +6377,7 @@
         <w:r>
           <w:rPr>
             <w:rFonts w:ascii="Arial" w:hAnsi="Arial" w:cs="Arial"/>
+            <w:i w:val="0"/>
             <w:noProof/>
             <w:webHidden/>
             <w:sz w:val="24"/>
@@ -6386,6 +6388,7 @@
         <w:r>
           <w:rPr>
             <w:rFonts w:ascii="Arial" w:hAnsi="Arial" w:cs="Arial"/>
+            <w:i w:val="0"/>
             <w:noProof/>
             <w:webHidden/>
             <w:sz w:val="24"/>
@@ -6396,6 +6399,7 @@
         <w:r>
           <w:rPr>
             <w:rFonts w:ascii="Arial" w:hAnsi="Arial" w:cs="Arial"/>
+            <w:i w:val="0"/>
             <w:noProof/>
             <w:webHidden/>
             <w:sz w:val="24"/>
@@ -6406,6 +6410,7 @@
         <w:r>
           <w:rPr>
             <w:rFonts w:ascii="Arial" w:hAnsi="Arial" w:cs="Arial"/>
+            <w:i w:val="0"/>
             <w:noProof/>
             <w:webHidden/>
             <w:sz w:val="24"/>
@@ -6415,6 +6420,7 @@
         <w:r>
           <w:rPr>
             <w:rFonts w:ascii="Arial" w:hAnsi="Arial" w:cs="Arial"/>
+            <w:i w:val="0"/>
             <w:noProof/>
             <w:webHidden/>
             <w:sz w:val="24"/>
@@ -6425,16 +6431,18 @@
         <w:r>
           <w:rPr>
             <w:rFonts w:ascii="Arial" w:hAnsi="Arial" w:cs="Arial"/>
+            <w:i w:val="0"/>
             <w:noProof/>
             <w:webHidden/>
             <w:sz w:val="24"/>
             <w:szCs w:val="24"/>
           </w:rPr>
-          <w:t>7</w:t>
+          <w:t>8</w:t>
         </w:r>
         <w:r>
           <w:rPr>
             <w:rFonts w:ascii="Arial" w:hAnsi="Arial" w:cs="Arial"/>
+            <w:i w:val="0"/>
             <w:noProof/>
             <w:webHidden/>
             <w:sz w:val="24"/>
@@ -6466,6 +6474,7 @@
           <w:rPr>
             <w:rStyle w:val="Hipervnculo"/>
             <w:rFonts w:ascii="Arial" w:hAnsi="Arial" w:cs="Arial"/>
+            <w:i w:val="0"/>
             <w:noProof/>
             <w:sz w:val="24"/>
             <w:szCs w:val="24"/>
@@ -6475,6 +6484,7 @@
         <w:r>
           <w:rPr>
             <w:rFonts w:ascii="Arial" w:hAnsi="Arial" w:cs="Arial"/>
+            <w:i w:val="0"/>
             <w:noProof/>
             <w:webHidden/>
             <w:sz w:val="24"/>
@@ -6485,6 +6495,7 @@
         <w:r>
           <w:rPr>
             <w:rFonts w:ascii="Arial" w:hAnsi="Arial" w:cs="Arial"/>
+            <w:i w:val="0"/>
             <w:noProof/>
             <w:webHidden/>
             <w:sz w:val="24"/>
@@ -6495,6 +6506,7 @@
         <w:r>
           <w:rPr>
             <w:rFonts w:ascii="Arial" w:hAnsi="Arial" w:cs="Arial"/>
+            <w:i w:val="0"/>
             <w:noProof/>
             <w:webHidden/>
             <w:sz w:val="24"/>
@@ -6505,6 +6517,7 @@
         <w:r>
           <w:rPr>
             <w:rFonts w:ascii="Arial" w:hAnsi="Arial" w:cs="Arial"/>
+            <w:i w:val="0"/>
             <w:noProof/>
             <w:webHidden/>
             <w:sz w:val="24"/>
@@ -6514,6 +6527,7 @@
         <w:r>
           <w:rPr>
             <w:rFonts w:ascii="Arial" w:hAnsi="Arial" w:cs="Arial"/>
+            <w:i w:val="0"/>
             <w:noProof/>
             <w:webHidden/>
             <w:sz w:val="24"/>
@@ -6524,16 +6538,18 @@
         <w:r>
           <w:rPr>
             <w:rFonts w:ascii="Arial" w:hAnsi="Arial" w:cs="Arial"/>
+            <w:i w:val="0"/>
             <w:noProof/>
             <w:webHidden/>
             <w:sz w:val="24"/>
             <w:szCs w:val="24"/>
           </w:rPr>
-          <w:t>11</w:t>
+          <w:t>13</w:t>
         </w:r>
         <w:r>
           <w:rPr>
             <w:rFonts w:ascii="Arial" w:hAnsi="Arial" w:cs="Arial"/>
+            <w:i w:val="0"/>
             <w:noProof/>
             <w:webHidden/>
             <w:sz w:val="24"/>
@@ -6565,6 +6581,7 @@
           <w:rPr>
             <w:rStyle w:val="Hipervnculo"/>
             <w:rFonts w:ascii="Arial" w:hAnsi="Arial" w:cs="Arial"/>
+            <w:i w:val="0"/>
             <w:noProof/>
             <w:sz w:val="24"/>
             <w:szCs w:val="24"/>
@@ -6574,6 +6591,7 @@
         <w:r>
           <w:rPr>
             <w:rFonts w:ascii="Arial" w:hAnsi="Arial" w:cs="Arial"/>
+            <w:i w:val="0"/>
             <w:noProof/>
             <w:webHidden/>
             <w:sz w:val="24"/>
@@ -6584,6 +6602,7 @@
         <w:r>
           <w:rPr>
             <w:rFonts w:ascii="Arial" w:hAnsi="Arial" w:cs="Arial"/>
+            <w:i w:val="0"/>
             <w:noProof/>
             <w:webHidden/>
             <w:sz w:val="24"/>
@@ -6594,6 +6613,7 @@
         <w:r>
           <w:rPr>
             <w:rFonts w:ascii="Arial" w:hAnsi="Arial" w:cs="Arial"/>
+            <w:i w:val="0"/>
             <w:noProof/>
             <w:webHidden/>
             <w:sz w:val="24"/>
@@ -6604,6 +6624,7 @@
         <w:r>
           <w:rPr>
             <w:rFonts w:ascii="Arial" w:hAnsi="Arial" w:cs="Arial"/>
+            <w:i w:val="0"/>
             <w:noProof/>
             <w:webHidden/>
             <w:sz w:val="24"/>
@@ -6613,6 +6634,7 @@
         <w:r>
           <w:rPr>
             <w:rFonts w:ascii="Arial" w:hAnsi="Arial" w:cs="Arial"/>
+            <w:i w:val="0"/>
             <w:noProof/>
             <w:webHidden/>
             <w:sz w:val="24"/>
@@ -6623,16 +6645,18 @@
         <w:r>
           <w:rPr>
             <w:rFonts w:ascii="Arial" w:hAnsi="Arial" w:cs="Arial"/>
+            <w:i w:val="0"/>
             <w:noProof/>
             <w:webHidden/>
             <w:sz w:val="24"/>
             <w:szCs w:val="24"/>
           </w:rPr>
-          <w:t>15</w:t>
+          <w:t>17</w:t>
         </w:r>
         <w:r>
           <w:rPr>
             <w:rFonts w:ascii="Arial" w:hAnsi="Arial" w:cs="Arial"/>
+            <w:i w:val="0"/>
             <w:noProof/>
             <w:webHidden/>
             <w:sz w:val="24"/>
@@ -6664,36 +6688,17 @@
           <w:rPr>
             <w:rStyle w:val="Hipervnculo"/>
             <w:rFonts w:ascii="Arial" w:hAnsi="Arial" w:cs="Arial"/>
-            <w:noProof/>
-            <w:sz w:val="24"/>
-            <w:szCs w:val="24"/>
-          </w:rPr>
-          <w:t xml:space="preserve">Tabla 4. Costo de </w:t>
-        </w:r>
-        <w:r>
-          <w:rPr>
-            <w:rStyle w:val="Hipervnculo"/>
-            <w:rFonts w:ascii="Arial" w:hAnsi="Arial" w:cs="Arial"/>
             <w:i w:val="0"/>
             <w:noProof/>
             <w:sz w:val="24"/>
             <w:szCs w:val="24"/>
           </w:rPr>
-          <w:t>recurso</w:t>
-        </w:r>
-        <w:r>
-          <w:rPr>
-            <w:rStyle w:val="Hipervnculo"/>
-            <w:rFonts w:ascii="Arial" w:hAnsi="Arial" w:cs="Arial"/>
-            <w:noProof/>
-            <w:sz w:val="24"/>
-            <w:szCs w:val="24"/>
-          </w:rPr>
-          <w:t xml:space="preserve"> humano.</w:t>
+          <w:t>Tabla 4. Costo de recurso humano.</w:t>
         </w:r>
         <w:r>
           <w:rPr>
             <w:rFonts w:ascii="Arial" w:hAnsi="Arial" w:cs="Arial"/>
+            <w:i w:val="0"/>
             <w:noProof/>
             <w:webHidden/>
             <w:sz w:val="24"/>
@@ -6704,6 +6709,7 @@
         <w:r>
           <w:rPr>
             <w:rFonts w:ascii="Arial" w:hAnsi="Arial" w:cs="Arial"/>
+            <w:i w:val="0"/>
             <w:noProof/>
             <w:webHidden/>
             <w:sz w:val="24"/>
@@ -6714,6 +6720,7 @@
         <w:r>
           <w:rPr>
             <w:rFonts w:ascii="Arial" w:hAnsi="Arial" w:cs="Arial"/>
+            <w:i w:val="0"/>
             <w:noProof/>
             <w:webHidden/>
             <w:sz w:val="24"/>
@@ -6724,6 +6731,7 @@
         <w:r>
           <w:rPr>
             <w:rFonts w:ascii="Arial" w:hAnsi="Arial" w:cs="Arial"/>
+            <w:i w:val="0"/>
             <w:noProof/>
             <w:webHidden/>
             <w:sz w:val="24"/>
@@ -6733,6 +6741,7 @@
         <w:r>
           <w:rPr>
             <w:rFonts w:ascii="Arial" w:hAnsi="Arial" w:cs="Arial"/>
+            <w:i w:val="0"/>
             <w:noProof/>
             <w:webHidden/>
             <w:sz w:val="24"/>
@@ -6743,16 +6752,18 @@
         <w:r>
           <w:rPr>
             <w:rFonts w:ascii="Arial" w:hAnsi="Arial" w:cs="Arial"/>
+            <w:i w:val="0"/>
             <w:noProof/>
             <w:webHidden/>
             <w:sz w:val="24"/>
             <w:szCs w:val="24"/>
           </w:rPr>
-          <w:t>17</w:t>
+          <w:t>19</w:t>
         </w:r>
         <w:r>
           <w:rPr>
             <w:rFonts w:ascii="Arial" w:hAnsi="Arial" w:cs="Arial"/>
+            <w:i w:val="0"/>
             <w:noProof/>
             <w:webHidden/>
             <w:sz w:val="24"/>
@@ -6784,6 +6795,7 @@
           <w:rPr>
             <w:rStyle w:val="Hipervnculo"/>
             <w:rFonts w:ascii="Arial" w:hAnsi="Arial" w:cs="Arial"/>
+            <w:i w:val="0"/>
             <w:noProof/>
             <w:sz w:val="24"/>
             <w:szCs w:val="24"/>
@@ -6793,6 +6805,7 @@
         <w:r>
           <w:rPr>
             <w:rFonts w:ascii="Arial" w:hAnsi="Arial" w:cs="Arial"/>
+            <w:i w:val="0"/>
             <w:noProof/>
             <w:webHidden/>
             <w:sz w:val="24"/>
@@ -6803,6 +6816,7 @@
         <w:r>
           <w:rPr>
             <w:rFonts w:ascii="Arial" w:hAnsi="Arial" w:cs="Arial"/>
+            <w:i w:val="0"/>
             <w:noProof/>
             <w:webHidden/>
             <w:sz w:val="24"/>
@@ -6813,6 +6827,7 @@
         <w:r>
           <w:rPr>
             <w:rFonts w:ascii="Arial" w:hAnsi="Arial" w:cs="Arial"/>
+            <w:i w:val="0"/>
             <w:noProof/>
             <w:webHidden/>
             <w:sz w:val="24"/>
@@ -6823,6 +6838,7 @@
         <w:r>
           <w:rPr>
             <w:rFonts w:ascii="Arial" w:hAnsi="Arial" w:cs="Arial"/>
+            <w:i w:val="0"/>
             <w:noProof/>
             <w:webHidden/>
             <w:sz w:val="24"/>
@@ -6832,6 +6848,7 @@
         <w:r>
           <w:rPr>
             <w:rFonts w:ascii="Arial" w:hAnsi="Arial" w:cs="Arial"/>
+            <w:i w:val="0"/>
             <w:noProof/>
             <w:webHidden/>
             <w:sz w:val="24"/>
@@ -6842,16 +6859,18 @@
         <w:r>
           <w:rPr>
             <w:rFonts w:ascii="Arial" w:hAnsi="Arial" w:cs="Arial"/>
+            <w:i w:val="0"/>
             <w:noProof/>
             <w:webHidden/>
             <w:sz w:val="24"/>
             <w:szCs w:val="24"/>
           </w:rPr>
-          <w:t>17</w:t>
+          <w:t>19</w:t>
         </w:r>
         <w:r>
           <w:rPr>
             <w:rFonts w:ascii="Arial" w:hAnsi="Arial" w:cs="Arial"/>
+            <w:i w:val="0"/>
             <w:noProof/>
             <w:webHidden/>
             <w:sz w:val="24"/>
@@ -6883,6 +6902,7 @@
           <w:rPr>
             <w:rStyle w:val="Hipervnculo"/>
             <w:rFonts w:ascii="Arial" w:hAnsi="Arial" w:cs="Arial"/>
+            <w:i w:val="0"/>
             <w:noProof/>
             <w:sz w:val="24"/>
             <w:szCs w:val="24"/>
@@ -6892,6 +6912,7 @@
         <w:r>
           <w:rPr>
             <w:rFonts w:ascii="Arial" w:hAnsi="Arial" w:cs="Arial"/>
+            <w:i w:val="0"/>
             <w:noProof/>
             <w:webHidden/>
             <w:sz w:val="24"/>
@@ -6902,6 +6923,7 @@
         <w:r>
           <w:rPr>
             <w:rFonts w:ascii="Arial" w:hAnsi="Arial" w:cs="Arial"/>
+            <w:i w:val="0"/>
             <w:noProof/>
             <w:webHidden/>
             <w:sz w:val="24"/>
@@ -6912,6 +6934,7 @@
         <w:r>
           <w:rPr>
             <w:rFonts w:ascii="Arial" w:hAnsi="Arial" w:cs="Arial"/>
+            <w:i w:val="0"/>
             <w:noProof/>
             <w:webHidden/>
             <w:sz w:val="24"/>
@@ -6922,6 +6945,7 @@
         <w:r>
           <w:rPr>
             <w:rFonts w:ascii="Arial" w:hAnsi="Arial" w:cs="Arial"/>
+            <w:i w:val="0"/>
             <w:noProof/>
             <w:webHidden/>
             <w:sz w:val="24"/>
@@ -6931,6 +6955,7 @@
         <w:r>
           <w:rPr>
             <w:rFonts w:ascii="Arial" w:hAnsi="Arial" w:cs="Arial"/>
+            <w:i w:val="0"/>
             <w:noProof/>
             <w:webHidden/>
             <w:sz w:val="24"/>
@@ -6941,16 +6966,18 @@
         <w:r>
           <w:rPr>
             <w:rFonts w:ascii="Arial" w:hAnsi="Arial" w:cs="Arial"/>
+            <w:i w:val="0"/>
             <w:noProof/>
             <w:webHidden/>
             <w:sz w:val="24"/>
             <w:szCs w:val="24"/>
           </w:rPr>
-          <w:t>17</w:t>
+          <w:t>19</w:t>
         </w:r>
         <w:r>
           <w:rPr>
             <w:rFonts w:ascii="Arial" w:hAnsi="Arial" w:cs="Arial"/>
+            <w:i w:val="0"/>
             <w:noProof/>
             <w:webHidden/>
             <w:sz w:val="24"/>
@@ -6982,6 +7009,7 @@
           <w:rPr>
             <w:rStyle w:val="Hipervnculo"/>
             <w:rFonts w:ascii="Arial" w:hAnsi="Arial" w:cs="Arial"/>
+            <w:i w:val="0"/>
             <w:noProof/>
             <w:sz w:val="24"/>
             <w:szCs w:val="24"/>
@@ -6991,6 +7019,7 @@
         <w:r>
           <w:rPr>
             <w:rFonts w:ascii="Arial" w:hAnsi="Arial" w:cs="Arial"/>
+            <w:i w:val="0"/>
             <w:noProof/>
             <w:webHidden/>
             <w:sz w:val="24"/>
@@ -7001,6 +7030,7 @@
         <w:r>
           <w:rPr>
             <w:rFonts w:ascii="Arial" w:hAnsi="Arial" w:cs="Arial"/>
+            <w:i w:val="0"/>
             <w:noProof/>
             <w:webHidden/>
             <w:sz w:val="24"/>
@@ -7011,6 +7041,7 @@
         <w:r>
           <w:rPr>
             <w:rFonts w:ascii="Arial" w:hAnsi="Arial" w:cs="Arial"/>
+            <w:i w:val="0"/>
             <w:noProof/>
             <w:webHidden/>
             <w:sz w:val="24"/>
@@ -7021,6 +7052,7 @@
         <w:r>
           <w:rPr>
             <w:rFonts w:ascii="Arial" w:hAnsi="Arial" w:cs="Arial"/>
+            <w:i w:val="0"/>
             <w:noProof/>
             <w:webHidden/>
             <w:sz w:val="24"/>
@@ -7030,6 +7062,7 @@
         <w:r>
           <w:rPr>
             <w:rFonts w:ascii="Arial" w:hAnsi="Arial" w:cs="Arial"/>
+            <w:i w:val="0"/>
             <w:noProof/>
             <w:webHidden/>
             <w:sz w:val="24"/>
@@ -7040,16 +7073,18 @@
         <w:r>
           <w:rPr>
             <w:rFonts w:ascii="Arial" w:hAnsi="Arial" w:cs="Arial"/>
+            <w:i w:val="0"/>
             <w:noProof/>
             <w:webHidden/>
             <w:sz w:val="24"/>
             <w:szCs w:val="24"/>
           </w:rPr>
-          <w:t>18</w:t>
+          <w:t>20</w:t>
         </w:r>
         <w:r>
           <w:rPr>
             <w:rFonts w:ascii="Arial" w:hAnsi="Arial" w:cs="Arial"/>
+            <w:i w:val="0"/>
             <w:noProof/>
             <w:webHidden/>
             <w:sz w:val="24"/>
@@ -7257,7 +7292,7 @@
       <w:bookmarkStart w:id="0" w:name="_Ref458095196"/>
       <w:bookmarkStart w:id="1" w:name="_Ref458095199"/>
       <w:bookmarkStart w:id="2" w:name="_Ref458095201"/>
-      <w:bookmarkStart w:id="3" w:name="_Toc488763795"/>
+      <w:bookmarkStart w:id="3" w:name="_Toc489257940"/>
       <w:r>
         <w:rPr>
           <w:rFonts w:eastAsia="Arial"/>
@@ -7274,7 +7309,7 @@
       <w:pPr>
         <w:pStyle w:val="Ttulo2"/>
       </w:pPr>
-      <w:bookmarkStart w:id="4" w:name="_Toc488763796"/>
+      <w:bookmarkStart w:id="4" w:name="_Toc489257941"/>
       <w:r>
         <w:t>Título de la Investigación</w:t>
       </w:r>
@@ -7381,7 +7416,7 @@
       <w:pPr>
         <w:pStyle w:val="Ttulo2"/>
       </w:pPr>
-      <w:bookmarkStart w:id="5" w:name="_Toc488763797"/>
+      <w:bookmarkStart w:id="5" w:name="_Toc489257942"/>
       <w:r>
         <w:t>Director de la Investigación</w:t>
       </w:r>
@@ -7401,7 +7436,7 @@
       <w:pPr>
         <w:pStyle w:val="Ttulo2"/>
       </w:pPr>
-      <w:bookmarkStart w:id="6" w:name="_Toc488763798"/>
+      <w:bookmarkStart w:id="6" w:name="_Toc489257943"/>
       <w:r>
         <w:t>Codirector de la Investigación</w:t>
       </w:r>
@@ -7421,7 +7456,7 @@
       <w:pPr>
         <w:pStyle w:val="Ttulo2"/>
       </w:pPr>
-      <w:bookmarkStart w:id="7" w:name="_Toc488763799"/>
+      <w:bookmarkStart w:id="7" w:name="_Toc489257944"/>
       <w:r>
         <w:t xml:space="preserve">Autores de la </w:t>
       </w:r>
@@ -7674,7 +7709,7 @@
       <w:pPr>
         <w:pStyle w:val="Ttulo2"/>
       </w:pPr>
-      <w:bookmarkStart w:id="8" w:name="_Toc488763800"/>
+      <w:bookmarkStart w:id="8" w:name="_Toc489257945"/>
       <w:r>
         <w:t>Entidades Interesadas en la Investigación</w:t>
       </w:r>
@@ -7726,7 +7761,7 @@
       <w:pPr>
         <w:pStyle w:val="Ttulo2"/>
       </w:pPr>
-      <w:bookmarkStart w:id="9" w:name="_Toc488763801"/>
+      <w:bookmarkStart w:id="9" w:name="_Toc489257946"/>
       <w:r>
         <w:t>Costo de la Investigación</w:t>
       </w:r>
@@ -7764,7 +7799,7 @@
           <w:rFonts w:eastAsia="Arial"/>
         </w:rPr>
       </w:pPr>
-      <w:bookmarkStart w:id="10" w:name="_Toc488763802"/>
+      <w:bookmarkStart w:id="10" w:name="_Toc489257947"/>
       <w:r>
         <w:rPr>
           <w:rFonts w:eastAsia="Arial"/>
@@ -7778,7 +7813,7 @@
       <w:pPr>
         <w:pStyle w:val="Ttulo2"/>
       </w:pPr>
-      <w:bookmarkStart w:id="11" w:name="_Toc488763803"/>
+      <w:bookmarkStart w:id="11" w:name="_Toc489257948"/>
       <w:r>
         <w:t>Planteamiento del Problema</w:t>
       </w:r>
@@ -7844,7 +7879,7 @@
       <w:pPr>
         <w:pStyle w:val="Ttulo2"/>
       </w:pPr>
-      <w:bookmarkStart w:id="12" w:name="_Toc488763804"/>
+      <w:bookmarkStart w:id="12" w:name="_Toc489257949"/>
       <w:r>
         <w:t>Objetivos del Proyecto</w:t>
       </w:r>
@@ -7857,7 +7892,7 @@
           <w:rFonts w:eastAsia="Arial"/>
         </w:rPr>
       </w:pPr>
-      <w:bookmarkStart w:id="13" w:name="_Toc488763805"/>
+      <w:bookmarkStart w:id="13" w:name="_Toc489257950"/>
       <w:r>
         <w:rPr>
           <w:rFonts w:eastAsia="Arial"/>
@@ -8010,7 +8045,7 @@
           <w:rFonts w:eastAsia="Arial"/>
         </w:rPr>
       </w:pPr>
-      <w:bookmarkStart w:id="14" w:name="_Toc488763806"/>
+      <w:bookmarkStart w:id="14" w:name="_Toc489257951"/>
       <w:r>
         <w:rPr>
           <w:rFonts w:eastAsia="Arial"/>
@@ -8144,7 +8179,7 @@
         <w:lastRenderedPageBreak/>
         <w:t xml:space="preserve"> </w:t>
       </w:r>
-      <w:bookmarkStart w:id="15" w:name="_Toc488763807"/>
+      <w:bookmarkStart w:id="15" w:name="_Toc489257952"/>
       <w:r>
         <w:rPr>
           <w:rFonts w:eastAsia="Arial"/>
@@ -8560,7 +8595,7 @@
         </w:rPr>
       </w:pPr>
       <w:bookmarkStart w:id="18" w:name="h.anpli4ujbbi4" w:colFirst="0" w:colLast="0"/>
-      <w:bookmarkStart w:id="19" w:name="_Toc488763808"/>
+      <w:bookmarkStart w:id="19" w:name="_Toc489257953"/>
       <w:bookmarkEnd w:id="18"/>
       <w:r>
         <w:rPr>
@@ -8574,7 +8609,7 @@
       <w:pPr>
         <w:pStyle w:val="Ttulo2"/>
       </w:pPr>
-      <w:bookmarkStart w:id="20" w:name="_Toc488763809"/>
+      <w:bookmarkStart w:id="20" w:name="_Toc489257954"/>
       <w:r>
         <w:t>Metodología de trabajo</w:t>
       </w:r>
@@ -8718,7 +8753,7 @@
         </w:rPr>
       </w:pPr>
       <w:bookmarkStart w:id="21" w:name="_Toc423861473"/>
-      <w:bookmarkStart w:id="22" w:name="_Toc488763810"/>
+      <w:bookmarkStart w:id="22" w:name="_Toc489257955"/>
       <w:r>
         <w:rPr>
           <w:rFonts w:eastAsia="Arial"/>
@@ -8750,7 +8785,7 @@
       <w:pPr>
         <w:pStyle w:val="Ttulo3"/>
       </w:pPr>
-      <w:bookmarkStart w:id="23" w:name="_Toc488763811"/>
+      <w:bookmarkStart w:id="23" w:name="_Toc489257956"/>
       <w:r>
         <w:t>Etapa de f</w:t>
       </w:r>
@@ -8789,7 +8824,7 @@
       <w:pPr>
         <w:pStyle w:val="Ttulo3"/>
       </w:pPr>
-      <w:bookmarkStart w:id="24" w:name="_Toc488763812"/>
+      <w:bookmarkStart w:id="24" w:name="_Toc489257957"/>
       <w:r>
         <w:t>Etapa de s</w:t>
       </w:r>
@@ -8823,7 +8858,7 @@
       <w:pPr>
         <w:pStyle w:val="Ttulo3"/>
       </w:pPr>
-      <w:bookmarkStart w:id="25" w:name="_Toc488763813"/>
+      <w:bookmarkStart w:id="25" w:name="_Toc489257958"/>
       <w:r>
         <w:t>Etapa de c</w:t>
       </w:r>
@@ -8868,7 +8903,7 @@
       <w:pPr>
         <w:pStyle w:val="Ttulo3"/>
       </w:pPr>
-      <w:bookmarkStart w:id="26" w:name="_Toc488763814"/>
+      <w:bookmarkStart w:id="26" w:name="_Toc489257959"/>
       <w:r>
         <w:t>Etapa de p</w:t>
       </w:r>
@@ -8948,7 +8983,7 @@
           <w:caps w:val="0"/>
         </w:rPr>
       </w:pPr>
-      <w:bookmarkStart w:id="27" w:name="_Toc488763815"/>
+      <w:bookmarkStart w:id="27" w:name="_Toc489257960"/>
       <w:r>
         <w:rPr>
           <w:caps w:val="0"/>
@@ -9121,6 +9156,7 @@
         </w:rPr>
         <w:t xml:space="preserve">Tomado de Smith &amp; Smith. Operative Techniques in </w:t>
       </w:r>
+      <w:proofErr w:type="spellStart"/>
       <w:r>
         <w:rPr>
           <w:rFonts w:cs="Arial"/>
@@ -9128,7 +9164,17 @@
           <w:szCs w:val="17"/>
           <w:lang w:val="es-419"/>
         </w:rPr>
-        <w:t xml:space="preserve">Otolaryngology- </w:t>
+        <w:t>Otolaryngology</w:t>
+      </w:r>
+      <w:proofErr w:type="spellEnd"/>
+      <w:r>
+        <w:rPr>
+          <w:rFonts w:cs="Arial"/>
+          <w:sz w:val="17"/>
+          <w:szCs w:val="17"/>
+          <w:lang w:val="es-419"/>
+        </w:rPr>
+        <w:t xml:space="preserve">- </w:t>
       </w:r>
       <w:r>
         <w:rPr>
@@ -9252,7 +9298,7 @@
         <w:pStyle w:val="Ttulo1"/>
         <w:jc w:val="center"/>
       </w:pPr>
-      <w:bookmarkStart w:id="28" w:name="_Toc488763816"/>
+      <w:bookmarkStart w:id="28" w:name="_Toc489257961"/>
       <w:r>
         <w:rPr>
           <w:caps w:val="0"/>
@@ -9326,7 +9372,7 @@
       <w:pPr>
         <w:pStyle w:val="Ttulo2"/>
       </w:pPr>
-      <w:bookmarkStart w:id="29" w:name="_Toc488763817"/>
+      <w:bookmarkStart w:id="29" w:name="_Toc489257962"/>
       <w:r>
         <w:t>Validación del mínimo sangrado.</w:t>
       </w:r>
@@ -9462,7 +9508,7 @@
       <w:pPr>
         <w:pStyle w:val="Ttulo2"/>
       </w:pPr>
-      <w:bookmarkStart w:id="30" w:name="_Toc488763818"/>
+      <w:bookmarkStart w:id="30" w:name="_Toc489257963"/>
       <w:r>
         <w:t>Validación del control de potencia.</w:t>
       </w:r>
@@ -9647,7 +9693,7 @@
       <w:pPr>
         <w:pStyle w:val="Ttulo2"/>
       </w:pPr>
-      <w:bookmarkStart w:id="32" w:name="_Toc488763819"/>
+      <w:bookmarkStart w:id="32" w:name="_Toc489257964"/>
       <w:r>
         <w:t>Validación de seguridad eléctrica.</w:t>
       </w:r>
@@ -9751,13 +9797,6 @@
               <w:noProof/>
               <w:lang w:val="es-419"/>
             </w:rPr>
-            <w:t xml:space="preserve"> </w:t>
-          </w:r>
-          <w:r>
-            <w:rPr>
-              <w:noProof/>
-              <w:lang w:val="es-419"/>
-            </w:rPr>
             <w:t>[6]</w:t>
           </w:r>
           <w:r>
@@ -9771,7 +9810,7 @@
         <w:pStyle w:val="Ttulo1"/>
         <w:jc w:val="center"/>
       </w:pPr>
-      <w:bookmarkStart w:id="33" w:name="_Toc488763820"/>
+      <w:bookmarkStart w:id="33" w:name="_Toc489257965"/>
       <w:r>
         <w:rPr>
           <w:caps w:val="0"/>
@@ -9789,7 +9828,6 @@
     </w:p>
     <w:p/>
     <w:p>
-      <w:bookmarkStart w:id="34" w:name="_GoBack"/>
       <w:r>
         <w:rPr>
           <w:noProof/>
@@ -9837,7 +9875,6 @@
           </wp:inline>
         </w:drawing>
       </w:r>
-      <w:bookmarkEnd w:id="34"/>
     </w:p>
     <w:p/>
     <w:p>
@@ -9857,7 +9894,7 @@
           <w:szCs w:val="24"/>
         </w:rPr>
       </w:pPr>
-      <w:bookmarkStart w:id="35" w:name="_Toc488763821"/>
+      <w:bookmarkStart w:id="34" w:name="_Toc489257966"/>
       <w:r>
         <w:rPr>
           <w:szCs w:val="24"/>
@@ -9871,13 +9908,13 @@
         </w:rPr>
         <w:t>Mínimo</w:t>
       </w:r>
-      <w:bookmarkEnd w:id="35"/>
       <w:r>
         <w:rPr>
           <w:szCs w:val="24"/>
         </w:rPr>
         <w:t xml:space="preserve"> Sangrado</w:t>
       </w:r>
+      <w:bookmarkEnd w:id="34"/>
     </w:p>
     <w:p>
       <w:pPr>
@@ -10186,11 +10223,11 @@
       <w:pPr>
         <w:pStyle w:val="Ttulo2"/>
       </w:pPr>
-      <w:bookmarkStart w:id="36" w:name="_Toc488763822"/>
+      <w:bookmarkStart w:id="35" w:name="_Toc489257967"/>
       <w:r>
         <w:t>Módulo Bioimpedanciometro</w:t>
       </w:r>
-      <w:bookmarkEnd w:id="36"/>
+      <w:bookmarkEnd w:id="35"/>
     </w:p>
     <w:p>
       <w:r>
@@ -10316,11 +10353,11 @@
       <w:pPr>
         <w:pStyle w:val="Ttulo2"/>
       </w:pPr>
-      <w:bookmarkStart w:id="37" w:name="_Toc488763823"/>
+      <w:bookmarkStart w:id="36" w:name="_Toc489257968"/>
       <w:r>
         <w:t>Modulo Generador de Señal</w:t>
       </w:r>
-      <w:bookmarkEnd w:id="37"/>
+      <w:bookmarkEnd w:id="36"/>
       <w:r>
         <w:t xml:space="preserve"> </w:t>
       </w:r>
@@ -10407,21 +10444,21 @@
         <w:pStyle w:val="Ttulo1"/>
         <w:jc w:val="center"/>
       </w:pPr>
-      <w:bookmarkStart w:id="38" w:name="_Toc488763824"/>
+      <w:bookmarkStart w:id="37" w:name="_Toc489257969"/>
       <w:r>
         <w:rPr>
           <w:caps w:val="0"/>
         </w:rPr>
         <w:t>Cronograma</w:t>
       </w:r>
-      <w:bookmarkEnd w:id="38"/>
+      <w:bookmarkEnd w:id="37"/>
     </w:p>
     <w:p>
       <w:pPr>
         <w:pStyle w:val="Descripcin"/>
         <w:keepNext/>
       </w:pPr>
-      <w:bookmarkStart w:id="39" w:name="_Toc488316858"/>
+      <w:bookmarkStart w:id="38" w:name="_Toc488316858"/>
       <w:r>
         <w:t xml:space="preserve">Tabla </w:t>
       </w:r>
@@ -10436,7 +10473,7 @@
       <w:r>
         <w:t>. Cronograma de actividades.</w:t>
       </w:r>
-      <w:bookmarkEnd w:id="39"/>
+      <w:bookmarkEnd w:id="38"/>
     </w:p>
     <w:tbl>
       <w:tblPr>
@@ -13769,7 +13806,31 @@
                 <w:sz w:val="22"/>
                 <w:lang w:eastAsia="es-CO"/>
               </w:rPr>
-              <w:t xml:space="preserve">         Diseño para el módulo ECG.</w:t>
+              <w:t xml:space="preserve">         </w:t>
+            </w:r>
+            <w:r>
+              <w:rPr>
+                <w:rFonts w:ascii="Calibri" w:eastAsia="Times New Roman" w:hAnsi="Calibri" w:cs="Times New Roman"/>
+                <w:b/>
+                <w:bCs/>
+                <w:color w:val="000000"/>
+                <w:sz w:val="22"/>
+                <w:lang w:eastAsia="es-CO"/>
+              </w:rPr>
+              <w:t>Diseño para el módulo mínimo</w:t>
+            </w:r>
+            <w:bookmarkStart w:id="39" w:name="_GoBack"/>
+            <w:bookmarkEnd w:id="39"/>
+            <w:r>
+              <w:rPr>
+                <w:rFonts w:ascii="Calibri" w:eastAsia="Times New Roman" w:hAnsi="Calibri" w:cs="Times New Roman"/>
+                <w:b/>
+                <w:bCs/>
+                <w:color w:val="000000"/>
+                <w:sz w:val="22"/>
+                <w:lang w:eastAsia="es-CO"/>
+              </w:rPr>
+              <w:t xml:space="preserve"> sangrado</w:t>
             </w:r>
           </w:p>
         </w:tc>
@@ -19334,7 +19395,7 @@
         <w:pStyle w:val="Ttulo1"/>
         <w:jc w:val="center"/>
       </w:pPr>
-      <w:bookmarkStart w:id="40" w:name="_Toc488763825"/>
+      <w:bookmarkStart w:id="40" w:name="_Toc489257970"/>
       <w:bookmarkEnd w:id="21"/>
       <w:r>
         <w:rPr>
@@ -19875,7 +19936,7 @@
       </w:sdtContent>
     </w:sdt>
     <w:p/>
-    <w:bookmarkStart w:id="45" w:name="_Toc488763826" w:displacedByCustomXml="next"/>
+    <w:bookmarkStart w:id="45" w:name="_Toc489257971" w:displacedByCustomXml="next"/>
     <w:sdt>
       <w:sdtPr>
         <w:rPr>
@@ -19952,17 +20013,19 @@
                 <w:tblLook w:val="04A0" w:firstRow="1" w:lastRow="0" w:firstColumn="1" w:lastColumn="0" w:noHBand="0" w:noVBand="1"/>
               </w:tblPr>
               <w:tblGrid>
-                <w:gridCol w:w="566"/>
-                <w:gridCol w:w="8272"/>
+                <w:gridCol w:w="494"/>
+                <w:gridCol w:w="101"/>
+                <w:gridCol w:w="8243"/>
               </w:tblGrid>
               <w:tr>
                 <w:trPr>
-                  <w:divId w:val="1106927013"/>
+                  <w:divId w:val="809175610"/>
                   <w:tblCellSpacing w:w="15" w:type="dxa"/>
                 </w:trPr>
                 <w:tc>
                   <w:tcPr>
                     <w:tcW w:w="295" w:type="pct"/>
+                    <w:gridSpan w:val="2"/>
                     <w:hideMark/>
                   </w:tcPr>
                   <w:p>
@@ -20024,12 +20087,13 @@
               </w:tr>
               <w:tr>
                 <w:trPr>
-                  <w:divId w:val="1106927013"/>
+                  <w:divId w:val="809175610"/>
                   <w:tblCellSpacing w:w="15" w:type="dxa"/>
                 </w:trPr>
                 <w:tc>
                   <w:tcPr>
                     <w:tcW w:w="295" w:type="pct"/>
+                    <w:gridSpan w:val="2"/>
                     <w:hideMark/>
                   </w:tcPr>
                   <w:p>
@@ -20090,12 +20154,13 @@
               </w:tr>
               <w:tr>
                 <w:trPr>
-                  <w:divId w:val="1106927013"/>
+                  <w:divId w:val="809175610"/>
                   <w:tblCellSpacing w:w="15" w:type="dxa"/>
                 </w:trPr>
                 <w:tc>
                   <w:tcPr>
                     <w:tcW w:w="295" w:type="pct"/>
+                    <w:gridSpan w:val="2"/>
                     <w:hideMark/>
                   </w:tcPr>
                   <w:p>
@@ -20140,12 +20205,13 @@
               </w:tr>
               <w:tr>
                 <w:trPr>
-                  <w:divId w:val="1106927013"/>
+                  <w:divId w:val="809175610"/>
                   <w:tblCellSpacing w:w="15" w:type="dxa"/>
                 </w:trPr>
                 <w:tc>
                   <w:tcPr>
                     <w:tcW w:w="295" w:type="pct"/>
+                    <w:gridSpan w:val="2"/>
                     <w:hideMark/>
                   </w:tcPr>
                   <w:p>
@@ -20190,12 +20256,13 @@
               </w:tr>
               <w:tr>
                 <w:trPr>
-                  <w:divId w:val="1106927013"/>
+                  <w:divId w:val="809175610"/>
                   <w:tblCellSpacing w:w="15" w:type="dxa"/>
                 </w:trPr>
                 <w:tc>
                   <w:tcPr>
                     <w:tcW w:w="295" w:type="pct"/>
+                    <w:gridSpan w:val="2"/>
                     <w:hideMark/>
                   </w:tcPr>
                   <w:p>
@@ -20240,12 +20307,13 @@
               </w:tr>
               <w:tr>
                 <w:trPr>
-                  <w:divId w:val="1106927013"/>
+                  <w:divId w:val="809175610"/>
                   <w:tblCellSpacing w:w="15" w:type="dxa"/>
                 </w:trPr>
                 <w:tc>
                   <w:tcPr>
                     <w:tcW w:w="295" w:type="pct"/>
+                    <w:gridSpan w:val="2"/>
                     <w:hideMark/>
                   </w:tcPr>
                   <w:p>
@@ -20290,12 +20358,13 @@
               </w:tr>
               <w:tr>
                 <w:trPr>
-                  <w:divId w:val="1106927013"/>
+                  <w:divId w:val="809175610"/>
                   <w:tblCellSpacing w:w="15" w:type="dxa"/>
                 </w:trPr>
                 <w:tc>
                   <w:tcPr>
                     <w:tcW w:w="295" w:type="pct"/>
+                    <w:gridSpan w:val="2"/>
                     <w:hideMark/>
                   </w:tcPr>
                   <w:p>
@@ -20340,12 +20409,13 @@
               </w:tr>
               <w:tr>
                 <w:trPr>
-                  <w:divId w:val="1106927013"/>
+                  <w:divId w:val="809175610"/>
                   <w:tblCellSpacing w:w="15" w:type="dxa"/>
                 </w:trPr>
                 <w:tc>
                   <w:tcPr>
                     <w:tcW w:w="295" w:type="pct"/>
+                    <w:gridSpan w:val="2"/>
                     <w:hideMark/>
                   </w:tcPr>
                   <w:p>
@@ -20390,12 +20460,13 @@
               </w:tr>
               <w:tr>
                 <w:trPr>
-                  <w:divId w:val="1106927013"/>
+                  <w:divId w:val="809175610"/>
                   <w:tblCellSpacing w:w="15" w:type="dxa"/>
                 </w:trPr>
                 <w:tc>
                   <w:tcPr>
                     <w:tcW w:w="295" w:type="pct"/>
+                    <w:gridSpan w:val="2"/>
                     <w:hideMark/>
                   </w:tcPr>
                   <w:p>
@@ -20456,12 +20527,12 @@
               </w:tr>
               <w:tr>
                 <w:trPr>
-                  <w:divId w:val="1106927013"/>
+                  <w:divId w:val="809175610"/>
                   <w:tblCellSpacing w:w="15" w:type="dxa"/>
                 </w:trPr>
                 <w:tc>
                   <w:tcPr>
-                    <w:tcW w:w="295" w:type="pct"/>
+                    <w:tcW w:w="254" w:type="pct"/>
                     <w:hideMark/>
                   </w:tcPr>
                   <w:p>
@@ -20483,7 +20554,8 @@
                 </w:tc>
                 <w:tc>
                   <w:tcPr>
-                    <w:tcW w:w="4654" w:type="pct"/>
+                    <w:tcW w:w="4695" w:type="pct"/>
+                    <w:gridSpan w:val="2"/>
                     <w:hideMark/>
                   </w:tcPr>
                   <w:p>
@@ -20523,7 +20595,7 @@
             </w:tbl>
             <w:p>
               <w:pPr>
-                <w:divId w:val="1106927013"/>
+                <w:divId w:val="809175610"/>
                 <w:rPr>
                   <w:rFonts w:eastAsia="Times New Roman"/>
                   <w:noProof/>
@@ -20544,7 +20616,6 @@
         </w:sdt>
       </w:sdtContent>
     </w:sdt>
-    <w:p/>
     <w:sectPr>
       <w:pgSz w:w="12240" w:h="15840"/>
       <w:pgMar w:top="1417" w:right="1701" w:bottom="1417" w:left="1701" w:header="708" w:footer="708" w:gutter="0"/>
@@ -20801,7 +20872,7 @@
             <w:noProof/>
             <w:lang w:val="es-ES"/>
           </w:rPr>
-          <w:t>15</w:t>
+          <w:t>22</w:t>
         </w:r>
         <w:r>
           <w:fldChar w:fldCharType="end"/>
@@ -25711,7 +25782,7 @@
 </file>
 
 <file path=customXml/itemProps1.xml><?xml version="1.0" encoding="utf-8"?>
-<ds:datastoreItem xmlns:ds="http://schemas.openxmlformats.org/officeDocument/2006/customXml" ds:itemID="{5EFFFC4A-713E-42EC-B22D-9C6FB7A5AE26}">
+<ds:datastoreItem xmlns:ds="http://schemas.openxmlformats.org/officeDocument/2006/customXml" ds:itemID="{B59CD780-C9D8-4A9A-849E-F3B2DB8E3E8D}">
   <ds:schemaRefs>
     <ds:schemaRef ds:uri="http://schemas.openxmlformats.org/officeDocument/2006/bibliography"/>
   </ds:schemaRefs>

</xml_diff>